<commit_message>
Done SQL assignment 4
</commit_message>
<xml_diff>
--- a/duc.nguyenviet/Exercise/sql/SQL – Assignment 1_OrderMgnt.docx
+++ b/duc.nguyenviet/Exercise/sql/SQL – Assignment 1_OrderMgnt.docx
@@ -1,42 +1,38 @@
 
 <file path=word/document.xml><?xml version="1.0" encoding="utf-8"?>
-<w:document xmlns:wpc="http://schemas.microsoft.com/office/word/2010/wordprocessingCanvas" xmlns:mc="http://schemas.openxmlformats.org/markup-compatibility/2006" xmlns:o="urn:schemas-microsoft-com:office:office" xmlns:r="http://schemas.openxmlformats.org/officeDocument/2006/relationships" xmlns:m="http://schemas.openxmlformats.org/officeDocument/2006/math" xmlns:v="urn:schemas-microsoft-com:vml" xmlns:wp14="http://schemas.microsoft.com/office/word/2010/wordprocessingDrawing" xmlns:wp="http://schemas.openxmlformats.org/drawingml/2006/wordprocessingDrawing" xmlns:w="http://schemas.openxmlformats.org/wordprocessingml/2006/main" xmlns:w14="http://schemas.microsoft.com/office/word/2010/wordml" xmlns:w10="urn:schemas-microsoft-com:office:word" xmlns:w15="http://schemas.microsoft.com/office/word/2012/wordml" xmlns:wpg="http://schemas.microsoft.com/office/word/2010/wordprocessingGroup" xmlns:wpi="http://schemas.microsoft.com/office/word/2010/wordprocessingInk" xmlns:wne="http://schemas.microsoft.com/office/word/2006/wordml" xmlns:wps="http://schemas.microsoft.com/office/word/2010/wordprocessingShape" xmlns:wpsCustomData="http://www.wps.cn/officeDocument/2013/wpsCustomData" mc:Ignorable="w14 w15 wp14">
+<w:document xmlns:wpc="http://schemas.microsoft.com/office/word/2010/wordprocessingCanvas" xmlns:cx="http://schemas.microsoft.com/office/drawing/2014/chartex" xmlns:cx1="http://schemas.microsoft.com/office/drawing/2015/9/8/chartex" xmlns:cx2="http://schemas.microsoft.com/office/drawing/2015/10/21/chartex" xmlns:cx3="http://schemas.microsoft.com/office/drawing/2016/5/9/chartex" xmlns:cx4="http://schemas.microsoft.com/office/drawing/2016/5/10/chartex" xmlns:cx5="http://schemas.microsoft.com/office/drawing/2016/5/11/chartex" xmlns:cx6="http://schemas.microsoft.com/office/drawing/2016/5/12/chartex" xmlns:cx7="http://schemas.microsoft.com/office/drawing/2016/5/13/chartex" xmlns:cx8="http://schemas.microsoft.com/office/drawing/2016/5/14/chartex" xmlns:mc="http://schemas.openxmlformats.org/markup-compatibility/2006" xmlns:aink="http://schemas.microsoft.com/office/drawing/2016/ink" xmlns:am3d="http://schemas.microsoft.com/office/drawing/2017/model3d" xmlns:o="urn:schemas-microsoft-com:office:office" xmlns:r="http://schemas.openxmlformats.org/officeDocument/2006/relationships" xmlns:m="http://schemas.openxmlformats.org/officeDocument/2006/math" xmlns:v="urn:schemas-microsoft-com:vml" xmlns:wp14="http://schemas.microsoft.com/office/word/2010/wordprocessingDrawing" xmlns:wp="http://schemas.openxmlformats.org/drawingml/2006/wordprocessingDrawing" xmlns:w10="urn:schemas-microsoft-com:office:word" xmlns:w="http://schemas.openxmlformats.org/wordprocessingml/2006/main" xmlns:w14="http://schemas.microsoft.com/office/word/2010/wordml" xmlns:w15="http://schemas.microsoft.com/office/word/2012/wordml" xmlns:w16cex="http://schemas.microsoft.com/office/word/2018/wordml/cex" xmlns:w16cid="http://schemas.microsoft.com/office/word/2016/wordml/cid" xmlns:w16="http://schemas.microsoft.com/office/word/2018/wordml" xmlns:w16se="http://schemas.microsoft.com/office/word/2015/wordml/symex" xmlns:wpg="http://schemas.microsoft.com/office/word/2010/wordprocessingGroup" xmlns:wpi="http://schemas.microsoft.com/office/word/2010/wordprocessingInk" xmlns:wne="http://schemas.microsoft.com/office/word/2006/wordml" xmlns:wps="http://schemas.microsoft.com/office/word/2010/wordprocessingShape" mc:Ignorable="w14 w15 w16se w16cid w16 w16cex wp14">
   <w:body>
     <w:p>
       <w:pPr>
-        <w:pStyle w:val="2"/>
+        <w:pStyle w:val="Heading1"/>
         <w:spacing w:before="120" w:after="120" w:line="312" w:lineRule="auto"/>
-        <w:rPr>
-          <w:rFonts w:hint="default" w:ascii="Arial" w:hAnsi="Arial" w:cs="Arial"/>
-          <w:sz w:val="32"/>
-          <w:szCs w:val="32"/>
-          <w:lang w:val="en-US"/>
-        </w:rPr>
-      </w:pPr>
-      <w:r>
         <w:rPr>
           <w:rFonts w:ascii="Arial" w:hAnsi="Arial" w:cs="Arial"/>
           <w:sz w:val="32"/>
           <w:szCs w:val="32"/>
         </w:rPr>
-        <w:t xml:space="preserve">SQL – Assignment </w:t>
-      </w:r>
-      <w:r>
-        <w:rPr>
-          <w:rFonts w:hint="default" w:ascii="Arial" w:hAnsi="Arial" w:cs="Arial"/>
+      </w:pPr>
+      <w:r>
+        <w:rPr>
+          <w:rFonts w:ascii="Arial" w:hAnsi="Arial" w:cs="Arial"/>
           <w:sz w:val="32"/>
           <w:szCs w:val="32"/>
-          <w:lang w:val="en-US"/>
+        </w:rPr>
+        <w:t xml:space="preserve">SQL – Assignment </w:t>
+      </w:r>
+      <w:r>
+        <w:rPr>
+          <w:rFonts w:ascii="Arial" w:hAnsi="Arial" w:cs="Arial"/>
+          <w:sz w:val="32"/>
+          <w:szCs w:val="32"/>
         </w:rPr>
         <w:t>1</w:t>
       </w:r>
-      <w:bookmarkStart w:id="0" w:name="_GoBack"/>
-      <w:bookmarkEnd w:id="0"/>
     </w:p>
     <w:p>
       <w:pPr>
         <w:pBdr>
-          <w:bottom w:val="double" w:color="auto" w:sz="4" w:space="1"/>
+          <w:bottom w:val="double" w:sz="4" w:space="1" w:color="auto"/>
         </w:pBdr>
         <w:spacing w:before="120" w:after="0" w:line="312" w:lineRule="auto"/>
         <w:jc w:val="both"/>
@@ -57,7 +53,13 @@
         <w:rPr>
           <w:rFonts w:cs="Arial"/>
         </w:rPr>
-        <w:t xml:space="preserve">For the following requests, print out respectively the screenshots to show test data (the table data that you create to test each query), the query results, and pack them into the zip file Assignment3_AccountName.zip along with your answers, then handle to the evaluator via email </w:t>
+        <w:t>For the following requests, print out respectively the screenshots to show test data (the table data that you create to test each query), the query results, and pack them into the zip file Assignment3_AccountName.zip along with your answers, then handle to</w:t>
+      </w:r>
+      <w:r>
+        <w:rPr>
+          <w:rFonts w:cs="Arial"/>
+        </w:rPr>
+        <w:t xml:space="preserve"> the evaluator via email </w:t>
       </w:r>
     </w:p>
     <w:p>
@@ -67,16 +69,24 @@
           <w:rFonts w:cs="Arial"/>
         </w:rPr>
       </w:pPr>
-      <w:r>
-        <w:rPr>
-          <w:rFonts w:cs="Arial"/>
-        </w:rPr>
-        <w:t>Barem: Q1: 30%, Q2.1-20%, Q2.2-20%, Q2.3-15%, Q2.4-15%</w:t>
-      </w:r>
-    </w:p>
-    <w:p>
-      <w:pPr>
-        <w:pStyle w:val="2"/>
+      <w:proofErr w:type="spellStart"/>
+      <w:r>
+        <w:rPr>
+          <w:rFonts w:cs="Arial"/>
+        </w:rPr>
+        <w:t>Barem</w:t>
+      </w:r>
+      <w:proofErr w:type="spellEnd"/>
+      <w:r>
+        <w:rPr>
+          <w:rFonts w:cs="Arial"/>
+        </w:rPr>
+        <w:t>: Q1: 30%, Q2.1-20%, Q2.2-20%, Q2.3-15%, Q2.4-15%</w:t>
+      </w:r>
+    </w:p>
+    <w:p>
+      <w:pPr>
+        <w:pStyle w:val="Heading1"/>
         <w:spacing w:before="120" w:line="312" w:lineRule="auto"/>
         <w:rPr>
           <w:rFonts w:ascii="Arial" w:hAnsi="Arial" w:cs="Arial"/>
@@ -110,7 +120,7 @@
     </w:p>
     <w:p>
       <w:pPr>
-        <w:pStyle w:val="8"/>
+        <w:pStyle w:val="ListParagraph"/>
         <w:numPr>
           <w:ilvl w:val="0"/>
           <w:numId w:val="1"/>
@@ -120,12 +130,21 @@
           <w:rFonts w:cs="Arial"/>
         </w:rPr>
       </w:pPr>
-      <w:r>
-        <w:rPr>
-          <w:rFonts w:cs="Arial"/>
-        </w:rPr>
-        <w:t>San_Pham (</w:t>
-      </w:r>
+      <w:proofErr w:type="spellStart"/>
+      <w:r>
+        <w:rPr>
+          <w:rFonts w:cs="Arial"/>
+        </w:rPr>
+        <w:t>San_Pham</w:t>
+      </w:r>
+      <w:proofErr w:type="spellEnd"/>
+      <w:r>
+        <w:rPr>
+          <w:rFonts w:cs="Arial"/>
+        </w:rPr>
+        <w:t xml:space="preserve"> (</w:t>
+      </w:r>
+      <w:proofErr w:type="spellStart"/>
       <w:r>
         <w:rPr>
           <w:rFonts w:cs="Arial"/>
@@ -133,16 +152,45 @@
         </w:rPr>
         <w:t>Ma_SP</w:t>
       </w:r>
-      <w:r>
-        <w:rPr>
-          <w:rFonts w:cs="Arial"/>
-        </w:rPr>
-        <w:t>, Ten_SP, Don_Gia)</w:t>
-      </w:r>
-    </w:p>
-    <w:p>
-      <w:pPr>
-        <w:pStyle w:val="8"/>
+      <w:proofErr w:type="spellEnd"/>
+      <w:r>
+        <w:rPr>
+          <w:rFonts w:cs="Arial"/>
+        </w:rPr>
+        <w:t xml:space="preserve">, </w:t>
+      </w:r>
+      <w:proofErr w:type="spellStart"/>
+      <w:r>
+        <w:rPr>
+          <w:rFonts w:cs="Arial"/>
+        </w:rPr>
+        <w:t>Ten_SP</w:t>
+      </w:r>
+      <w:proofErr w:type="spellEnd"/>
+      <w:r>
+        <w:rPr>
+          <w:rFonts w:cs="Arial"/>
+        </w:rPr>
+        <w:t xml:space="preserve">, </w:t>
+      </w:r>
+      <w:proofErr w:type="spellStart"/>
+      <w:r>
+        <w:rPr>
+          <w:rFonts w:cs="Arial"/>
+        </w:rPr>
+        <w:t>Don_Gia</w:t>
+      </w:r>
+      <w:proofErr w:type="spellEnd"/>
+      <w:r>
+        <w:rPr>
+          <w:rFonts w:cs="Arial"/>
+        </w:rPr>
+        <w:t>)</w:t>
+      </w:r>
+    </w:p>
+    <w:p>
+      <w:pPr>
+        <w:pStyle w:val="ListParagraph"/>
         <w:numPr>
           <w:ilvl w:val="0"/>
           <w:numId w:val="1"/>
@@ -152,12 +200,27 @@
           <w:rFonts w:cs="Arial"/>
         </w:rPr>
       </w:pPr>
-      <w:r>
-        <w:rPr>
-          <w:rFonts w:cs="Arial"/>
-        </w:rPr>
-        <w:t>Khach_Hang (</w:t>
-      </w:r>
+      <w:proofErr w:type="spellStart"/>
+      <w:r>
+        <w:rPr>
+          <w:rFonts w:cs="Arial"/>
+        </w:rPr>
+        <w:t>Kha</w:t>
+      </w:r>
+      <w:r>
+        <w:rPr>
+          <w:rFonts w:cs="Arial"/>
+        </w:rPr>
+        <w:t>ch_Hang</w:t>
+      </w:r>
+      <w:proofErr w:type="spellEnd"/>
+      <w:r>
+        <w:rPr>
+          <w:rFonts w:cs="Arial"/>
+        </w:rPr>
+        <w:t xml:space="preserve"> (</w:t>
+      </w:r>
+      <w:proofErr w:type="spellStart"/>
       <w:r>
         <w:rPr>
           <w:rFonts w:cs="Arial"/>
@@ -165,16 +228,59 @@
         </w:rPr>
         <w:t>Ma_KH</w:t>
       </w:r>
-      <w:r>
-        <w:rPr>
-          <w:rFonts w:cs="Arial"/>
-        </w:rPr>
-        <w:t>, Ten_KH, Phone_No, Ghi_Chu)</w:t>
-      </w:r>
-    </w:p>
-    <w:p>
-      <w:pPr>
-        <w:pStyle w:val="8"/>
+      <w:proofErr w:type="spellEnd"/>
+      <w:r>
+        <w:rPr>
+          <w:rFonts w:cs="Arial"/>
+        </w:rPr>
+        <w:t xml:space="preserve">, </w:t>
+      </w:r>
+      <w:proofErr w:type="spellStart"/>
+      <w:r>
+        <w:rPr>
+          <w:rFonts w:cs="Arial"/>
+        </w:rPr>
+        <w:t>Ten_KH</w:t>
+      </w:r>
+      <w:proofErr w:type="spellEnd"/>
+      <w:r>
+        <w:rPr>
+          <w:rFonts w:cs="Arial"/>
+        </w:rPr>
+        <w:t xml:space="preserve">, </w:t>
+      </w:r>
+      <w:proofErr w:type="spellStart"/>
+      <w:r>
+        <w:rPr>
+          <w:rFonts w:cs="Arial"/>
+        </w:rPr>
+        <w:t>Phone_No</w:t>
+      </w:r>
+      <w:proofErr w:type="spellEnd"/>
+      <w:r>
+        <w:rPr>
+          <w:rFonts w:cs="Arial"/>
+        </w:rPr>
+        <w:t xml:space="preserve">, </w:t>
+      </w:r>
+      <w:proofErr w:type="spellStart"/>
+      <w:r>
+        <w:rPr>
+          <w:rFonts w:cs="Arial"/>
+        </w:rPr>
+        <w:t>Ghi_Chu</w:t>
+      </w:r>
+      <w:proofErr w:type="spellEnd"/>
+      <w:r>
+        <w:rPr>
+          <w:rFonts w:cs="Arial"/>
+        </w:rPr>
+        <w:t>)</w:t>
+      </w:r>
+    </w:p>
+    <w:p>
+      <w:pPr>
+        <w:pStyle w:val="ListParagraph"/>
         <w:numPr>
           <w:ilvl w:val="0"/>
           <w:numId w:val="1"/>
@@ -184,12 +290,21 @@
           <w:rFonts w:cs="Arial"/>
         </w:rPr>
       </w:pPr>
-      <w:r>
-        <w:rPr>
-          <w:rFonts w:cs="Arial"/>
-        </w:rPr>
-        <w:t>Don_Hang (</w:t>
-      </w:r>
+      <w:proofErr w:type="spellStart"/>
+      <w:r>
+        <w:rPr>
+          <w:rFonts w:cs="Arial"/>
+        </w:rPr>
+        <w:t>Don_Hang</w:t>
+      </w:r>
+      <w:proofErr w:type="spellEnd"/>
+      <w:r>
+        <w:rPr>
+          <w:rFonts w:cs="Arial"/>
+        </w:rPr>
+        <w:t xml:space="preserve"> (</w:t>
+      </w:r>
+      <w:proofErr w:type="spellStart"/>
       <w:r>
         <w:rPr>
           <w:rFonts w:cs="Arial"/>
@@ -197,12 +312,28 @@
         </w:rPr>
         <w:t>Ma_DH</w:t>
       </w:r>
-      <w:r>
-        <w:rPr>
-          <w:rFonts w:cs="Arial"/>
-        </w:rPr>
-        <w:t xml:space="preserve">, Ngay_DH, </w:t>
-      </w:r>
+      <w:proofErr w:type="spellEnd"/>
+      <w:r>
+        <w:rPr>
+          <w:rFonts w:cs="Arial"/>
+        </w:rPr>
+        <w:t xml:space="preserve">, </w:t>
+      </w:r>
+      <w:proofErr w:type="spellStart"/>
+      <w:r>
+        <w:rPr>
+          <w:rFonts w:cs="Arial"/>
+        </w:rPr>
+        <w:t>Ngay_DH</w:t>
+      </w:r>
+      <w:proofErr w:type="spellEnd"/>
+      <w:r>
+        <w:rPr>
+          <w:rFonts w:cs="Arial"/>
+        </w:rPr>
+        <w:t xml:space="preserve">, </w:t>
+      </w:r>
+      <w:proofErr w:type="spellStart"/>
       <w:r>
         <w:rPr>
           <w:rFonts w:cs="Arial"/>
@@ -210,19 +341,51 @@
         </w:rPr>
         <w:t>Ma_SP</w:t>
       </w:r>
-      <w:r>
-        <w:rPr>
-          <w:rFonts w:cs="Arial"/>
-        </w:rPr>
-        <w:t xml:space="preserve">, So_Luong,  </w:t>
-      </w:r>
+      <w:proofErr w:type="spellEnd"/>
+      <w:r>
+        <w:rPr>
+          <w:rFonts w:cs="Arial"/>
+        </w:rPr>
+        <w:t xml:space="preserve">, </w:t>
+      </w:r>
+      <w:proofErr w:type="spellStart"/>
+      <w:r>
+        <w:rPr>
+          <w:rFonts w:cs="Arial"/>
+        </w:rPr>
+        <w:t>So_</w:t>
+      </w:r>
+      <w:proofErr w:type="gramStart"/>
+      <w:r>
+        <w:rPr>
+          <w:rFonts w:cs="Arial"/>
+        </w:rPr>
+        <w:t>Luong</w:t>
+      </w:r>
+      <w:proofErr w:type="spellEnd"/>
+      <w:r>
+        <w:rPr>
+          <w:rFonts w:cs="Arial"/>
+        </w:rPr>
+        <w:t xml:space="preserve">,  </w:t>
+      </w:r>
+      <w:proofErr w:type="spellStart"/>
       <w:r>
         <w:rPr>
           <w:rFonts w:cs="Arial"/>
           <w:u w:val="dotted"/>
         </w:rPr>
-        <w:t>Ma_KH</w:t>
-      </w:r>
+        <w:t>Ma</w:t>
+      </w:r>
+      <w:proofErr w:type="gramEnd"/>
+      <w:r>
+        <w:rPr>
+          <w:rFonts w:cs="Arial"/>
+          <w:u w:val="dotted"/>
+        </w:rPr>
+        <w:t>_KH</w:t>
+      </w:r>
+      <w:proofErr w:type="spellEnd"/>
       <w:r>
         <w:rPr>
           <w:rFonts w:cs="Arial"/>
@@ -242,12 +405,18 @@
         <w:rPr>
           <w:rFonts w:cs="Arial"/>
         </w:rPr>
-        <w:t>Write SQL statements for following activities &amp; print out respectively the screenshots to show test data (the table data that you create to test each query) &amp; query results:</w:t>
-      </w:r>
-    </w:p>
-    <w:p>
-      <w:pPr>
-        <w:pStyle w:val="8"/>
+        <w:t>Write SQL statements for following activities &amp; print out respectively the screenshots to show test data (the table data that you create to test each query) &amp; que</w:t>
+      </w:r>
+      <w:r>
+        <w:rPr>
+          <w:rFonts w:cs="Arial"/>
+        </w:rPr>
+        <w:t>ry results:</w:t>
+      </w:r>
+    </w:p>
+    <w:p>
+      <w:pPr>
+        <w:pStyle w:val="ListParagraph"/>
         <w:numPr>
           <w:ilvl w:val="0"/>
           <w:numId w:val="2"/>
@@ -267,7 +436,7 @@
     </w:p>
     <w:p>
       <w:pPr>
-        <w:pStyle w:val="8"/>
+        <w:pStyle w:val="ListParagraph"/>
         <w:numPr>
           <w:ilvl w:val="0"/>
           <w:numId w:val="2"/>
@@ -282,12 +451,96 @@
         <w:rPr>
           <w:rFonts w:cs="Arial"/>
         </w:rPr>
-        <w:t>Create an order slip VIEW which has the same number of lines as the Don_Hang, with the following information: Ten_KH, Ngay_DH, Ten_SP, So_Luong, Thanh_Tien</w:t>
-      </w:r>
-    </w:p>
-    <w:p>
-      <w:pPr>
-        <w:pStyle w:val="2"/>
+        <w:t xml:space="preserve">Create an order slip VIEW which has the same number of lines as the </w:t>
+      </w:r>
+      <w:proofErr w:type="spellStart"/>
+      <w:r>
+        <w:rPr>
+          <w:rFonts w:cs="Arial"/>
+        </w:rPr>
+        <w:t>Don_Hang</w:t>
+      </w:r>
+      <w:proofErr w:type="spellEnd"/>
+      <w:r>
+        <w:rPr>
+          <w:rFonts w:cs="Arial"/>
+        </w:rPr>
+        <w:t xml:space="preserve">, with the following information: </w:t>
+      </w:r>
+      <w:proofErr w:type="spellStart"/>
+      <w:r>
+        <w:rPr>
+          <w:rFonts w:cs="Arial"/>
+        </w:rPr>
+        <w:t>Ten</w:t>
+      </w:r>
+      <w:r>
+        <w:rPr>
+          <w:rFonts w:cs="Arial"/>
+        </w:rPr>
+        <w:t>_KH</w:t>
+      </w:r>
+      <w:proofErr w:type="spellEnd"/>
+      <w:r>
+        <w:rPr>
+          <w:rFonts w:cs="Arial"/>
+        </w:rPr>
+        <w:t xml:space="preserve">, </w:t>
+      </w:r>
+      <w:proofErr w:type="spellStart"/>
+      <w:r>
+        <w:rPr>
+          <w:rFonts w:cs="Arial"/>
+        </w:rPr>
+        <w:t>Ngay_DH</w:t>
+      </w:r>
+      <w:proofErr w:type="spellEnd"/>
+      <w:r>
+        <w:rPr>
+          <w:rFonts w:cs="Arial"/>
+        </w:rPr>
+        <w:t xml:space="preserve">, </w:t>
+      </w:r>
+      <w:proofErr w:type="spellStart"/>
+      <w:r>
+        <w:rPr>
+          <w:rFonts w:cs="Arial"/>
+        </w:rPr>
+        <w:t>Ten_SP</w:t>
+      </w:r>
+      <w:proofErr w:type="spellEnd"/>
+      <w:r>
+        <w:rPr>
+          <w:rFonts w:cs="Arial"/>
+        </w:rPr>
+        <w:t xml:space="preserve">, </w:t>
+      </w:r>
+      <w:proofErr w:type="spellStart"/>
+      <w:r>
+        <w:rPr>
+          <w:rFonts w:cs="Arial"/>
+        </w:rPr>
+        <w:t>So_Luong</w:t>
+      </w:r>
+      <w:proofErr w:type="spellEnd"/>
+      <w:r>
+        <w:rPr>
+          <w:rFonts w:cs="Arial"/>
+        </w:rPr>
+        <w:t xml:space="preserve">, </w:t>
+      </w:r>
+      <w:proofErr w:type="spellStart"/>
+      <w:r>
+        <w:rPr>
+          <w:rFonts w:cs="Arial"/>
+        </w:rPr>
+        <w:t>Thanh_Tien</w:t>
+      </w:r>
+      <w:proofErr w:type="spellEnd"/>
+    </w:p>
+    <w:p>
+      <w:pPr>
+        <w:pStyle w:val="Heading1"/>
         <w:spacing w:before="120" w:line="312" w:lineRule="auto"/>
         <w:rPr>
           <w:rFonts w:ascii="Arial" w:hAnsi="Arial" w:cs="Arial"/>
@@ -320,7 +573,7 @@
     </w:p>
     <w:p>
       <w:pPr>
-        <w:pStyle w:val="8"/>
+        <w:pStyle w:val="ListParagraph"/>
         <w:numPr>
           <w:ilvl w:val="0"/>
           <w:numId w:val="3"/>
@@ -330,12 +583,21 @@
           <w:rFonts w:cs="Arial"/>
         </w:rPr>
       </w:pPr>
-      <w:r>
-        <w:rPr>
-          <w:rFonts w:cs="Arial"/>
-        </w:rPr>
-        <w:t>Employee_Table (</w:t>
-      </w:r>
+      <w:proofErr w:type="spellStart"/>
+      <w:r>
+        <w:rPr>
+          <w:rFonts w:cs="Arial"/>
+        </w:rPr>
+        <w:t>Employee_Table</w:t>
+      </w:r>
+      <w:proofErr w:type="spellEnd"/>
+      <w:r>
+        <w:rPr>
+          <w:rFonts w:cs="Arial"/>
+        </w:rPr>
+        <w:t xml:space="preserve"> (</w:t>
+      </w:r>
+      <w:proofErr w:type="spellStart"/>
       <w:r>
         <w:rPr>
           <w:rFonts w:cs="Arial"/>
@@ -343,12 +605,28 @@
         </w:rPr>
         <w:t>Employee_Number</w:t>
       </w:r>
-      <w:r>
-        <w:rPr>
-          <w:rFonts w:cs="Arial"/>
-        </w:rPr>
-        <w:t xml:space="preserve">, Employee_Name, </w:t>
-      </w:r>
+      <w:proofErr w:type="spellEnd"/>
+      <w:r>
+        <w:rPr>
+          <w:rFonts w:cs="Arial"/>
+        </w:rPr>
+        <w:t xml:space="preserve">, </w:t>
+      </w:r>
+      <w:proofErr w:type="spellStart"/>
+      <w:r>
+        <w:rPr>
+          <w:rFonts w:cs="Arial"/>
+        </w:rPr>
+        <w:t>Employee_Name</w:t>
+      </w:r>
+      <w:proofErr w:type="spellEnd"/>
+      <w:r>
+        <w:rPr>
+          <w:rFonts w:cs="Arial"/>
+        </w:rPr>
+        <w:t xml:space="preserve">, </w:t>
+      </w:r>
+      <w:proofErr w:type="spellStart"/>
       <w:r>
         <w:rPr>
           <w:rFonts w:cs="Arial"/>
@@ -356,6 +634,7 @@
         </w:rPr>
         <w:t>Department_Number</w:t>
       </w:r>
+      <w:proofErr w:type="spellEnd"/>
       <w:r>
         <w:rPr>
           <w:rFonts w:cs="Arial"/>
@@ -365,7 +644,7 @@
     </w:p>
     <w:p>
       <w:pPr>
-        <w:pStyle w:val="8"/>
+        <w:pStyle w:val="ListParagraph"/>
         <w:numPr>
           <w:ilvl w:val="0"/>
           <w:numId w:val="3"/>
@@ -375,12 +654,27 @@
           <w:rFonts w:cs="Arial"/>
         </w:rPr>
       </w:pPr>
-      <w:r>
-        <w:rPr>
-          <w:rFonts w:cs="Arial"/>
-        </w:rPr>
-        <w:t>Employee_Skill_Table (</w:t>
-      </w:r>
+      <w:proofErr w:type="spellStart"/>
+      <w:r>
+        <w:rPr>
+          <w:rFonts w:cs="Arial"/>
+        </w:rPr>
+        <w:t>Employee</w:t>
+      </w:r>
+      <w:r>
+        <w:rPr>
+          <w:rFonts w:cs="Arial"/>
+        </w:rPr>
+        <w:t>_Skill_Table</w:t>
+      </w:r>
+      <w:proofErr w:type="spellEnd"/>
+      <w:r>
+        <w:rPr>
+          <w:rFonts w:cs="Arial"/>
+        </w:rPr>
+        <w:t xml:space="preserve"> (</w:t>
+      </w:r>
+      <w:proofErr w:type="spellStart"/>
       <w:r>
         <w:rPr>
           <w:rFonts w:cs="Arial"/>
@@ -388,12 +682,14 @@
         </w:rPr>
         <w:t>Employee_Number</w:t>
       </w:r>
+      <w:proofErr w:type="spellEnd"/>
       <w:r>
         <w:rPr>
           <w:rFonts w:cs="Arial"/>
         </w:rPr>
         <w:t xml:space="preserve">, </w:t>
       </w:r>
+      <w:proofErr w:type="spellStart"/>
       <w:r>
         <w:rPr>
           <w:rFonts w:cs="Arial"/>
@@ -401,6 +697,7 @@
         </w:rPr>
         <w:t>Skill_Code</w:t>
       </w:r>
+      <w:proofErr w:type="spellEnd"/>
       <w:r>
         <w:rPr>
           <w:rFonts w:cs="Arial"/>
@@ -410,7 +707,7 @@
     </w:p>
     <w:p>
       <w:pPr>
-        <w:pStyle w:val="8"/>
+        <w:pStyle w:val="ListParagraph"/>
         <w:numPr>
           <w:ilvl w:val="0"/>
           <w:numId w:val="3"/>
@@ -426,6 +723,7 @@
         </w:rPr>
         <w:t>Department (</w:t>
       </w:r>
+      <w:proofErr w:type="spellStart"/>
       <w:r>
         <w:rPr>
           <w:rFonts w:cs="Arial"/>
@@ -433,11 +731,26 @@
         </w:rPr>
         <w:t>Department_Number</w:t>
       </w:r>
-      <w:r>
-        <w:rPr>
-          <w:rFonts w:cs="Arial"/>
-        </w:rPr>
-        <w:t>, Department_Name)</w:t>
+      <w:proofErr w:type="spellEnd"/>
+      <w:r>
+        <w:rPr>
+          <w:rFonts w:cs="Arial"/>
+        </w:rPr>
+        <w:t xml:space="preserve">, </w:t>
+      </w:r>
+      <w:proofErr w:type="spellStart"/>
+      <w:r>
+        <w:rPr>
+          <w:rFonts w:cs="Arial"/>
+        </w:rPr>
+        <w:t>Department_Name</w:t>
+      </w:r>
+      <w:proofErr w:type="spellEnd"/>
+      <w:r>
+        <w:rPr>
+          <w:rFonts w:cs="Arial"/>
+        </w:rPr>
+        <w:t>)</w:t>
       </w:r>
     </w:p>
     <w:p>
@@ -452,12 +765,18 @@
         <w:rPr>
           <w:rFonts w:cs="Arial"/>
         </w:rPr>
-        <w:t>Let write SQL statements for following activities &amp; print out respectively the screenshots to show test data (the table data that you create to test each query) &amp; query results:</w:t>
-      </w:r>
-    </w:p>
-    <w:p>
-      <w:pPr>
-        <w:pStyle w:val="8"/>
+        <w:t>Let write SQL statements for following activities &amp; print out respectively the screenshots to show test data (the table data that you create to test</w:t>
+      </w:r>
+      <w:r>
+        <w:rPr>
+          <w:rFonts w:cs="Arial"/>
+        </w:rPr>
+        <w:t xml:space="preserve"> each query) &amp; query results:</w:t>
+      </w:r>
+    </w:p>
+    <w:p>
+      <w:pPr>
+        <w:pStyle w:val="ListParagraph"/>
         <w:numPr>
           <w:ilvl w:val="0"/>
           <w:numId w:val="4"/>
@@ -477,7 +796,7 @@
     </w:p>
     <w:p>
       <w:pPr>
-        <w:pStyle w:val="8"/>
+        <w:pStyle w:val="ListParagraph"/>
         <w:numPr>
           <w:ilvl w:val="0"/>
           <w:numId w:val="4"/>
@@ -492,12 +811,26 @@
         <w:rPr>
           <w:rFonts w:cs="Arial"/>
         </w:rPr>
-        <w:t xml:space="preserve">Specify the names of the employees whore have skill of ‘Java’ – give &gt;=2 solutions: </w:t>
-      </w:r>
-    </w:p>
-    <w:p>
-      <w:pPr>
-        <w:pStyle w:val="8"/>
+        <w:t xml:space="preserve">Specify the names of the </w:t>
+      </w:r>
+      <w:proofErr w:type="gramStart"/>
+      <w:r>
+        <w:rPr>
+          <w:rFonts w:cs="Arial"/>
+        </w:rPr>
+        <w:t>employees</w:t>
+      </w:r>
+      <w:proofErr w:type="gramEnd"/>
+      <w:r>
+        <w:rPr>
+          <w:rFonts w:cs="Arial"/>
+        </w:rPr>
+        <w:t xml:space="preserve"> whore have skill of ‘Java’ – give &gt;=2 solutions: </w:t>
+      </w:r>
+    </w:p>
+    <w:p>
+      <w:pPr>
+        <w:pStyle w:val="ListParagraph"/>
         <w:numPr>
           <w:ilvl w:val="1"/>
           <w:numId w:val="5"/>
@@ -518,7 +851,7 @@
     </w:p>
     <w:p>
       <w:pPr>
-        <w:pStyle w:val="8"/>
+        <w:pStyle w:val="ListParagraph"/>
         <w:numPr>
           <w:ilvl w:val="1"/>
           <w:numId w:val="5"/>
@@ -539,7 +872,7 @@
     </w:p>
     <w:p>
       <w:pPr>
-        <w:pStyle w:val="8"/>
+        <w:pStyle w:val="ListParagraph"/>
         <w:numPr>
           <w:ilvl w:val="0"/>
           <w:numId w:val="4"/>
@@ -559,7 +892,7 @@
     </w:p>
     <w:p>
       <w:pPr>
-        <w:pStyle w:val="8"/>
+        <w:pStyle w:val="ListParagraph"/>
         <w:numPr>
           <w:ilvl w:val="0"/>
           <w:numId w:val="4"/>
@@ -574,12 +907,18 @@
         <w:rPr>
           <w:rFonts w:cs="Arial"/>
         </w:rPr>
-        <w:t>Use SUB-QUERY technique to list out the different employees (include employee number and employee names) who have multiple skills.</w:t>
-      </w:r>
-    </w:p>
-    <w:p>
-      <w:pPr>
-        <w:pStyle w:val="8"/>
+        <w:t xml:space="preserve">Use SUB-QUERY </w:t>
+      </w:r>
+      <w:r>
+        <w:rPr>
+          <w:rFonts w:cs="Arial"/>
+        </w:rPr>
+        <w:t>technique to list out the different employees (include employee number and employee names) who have multiple skills.</w:t>
+      </w:r>
+    </w:p>
+    <w:p>
+      <w:pPr>
+        <w:pStyle w:val="ListParagraph"/>
         <w:numPr>
           <w:ilvl w:val="0"/>
           <w:numId w:val="4"/>
@@ -594,22 +933,28 @@
         <w:rPr>
           <w:rFonts w:cs="Arial"/>
         </w:rPr>
-        <w:t>Create a view to show different employees (with following information: employee number and employee name, department name) who have multiple skills.</w:t>
+        <w:t>Create a view to show different employees (with following information: employee number and employee name, department name) who have multipl</w:t>
+      </w:r>
+      <w:r>
+        <w:rPr>
+          <w:rFonts w:cs="Arial"/>
+        </w:rPr>
+        <w:t>e skills.</w:t>
       </w:r>
     </w:p>
     <w:sectPr>
       <w:pgSz w:w="11907" w:h="16840"/>
       <w:pgMar w:top="1134" w:right="851" w:bottom="1134" w:left="1701" w:header="454" w:footer="454" w:gutter="0"/>
-      <w:cols w:space="720" w:num="1"/>
-      <w:docGrid w:linePitch="360" w:charSpace="0"/>
+      <w:cols w:space="720"/>
+      <w:docGrid w:linePitch="360"/>
     </w:sectPr>
   </w:body>
 </w:document>
 </file>
 
 <file path=word/endnotes.xml><?xml version="1.0" encoding="utf-8"?>
-<w:endnotes xmlns:wpc="http://schemas.microsoft.com/office/word/2010/wordprocessingCanvas" xmlns:mc="http://schemas.openxmlformats.org/markup-compatibility/2006" xmlns:o="urn:schemas-microsoft-com:office:office" xmlns:r="http://schemas.openxmlformats.org/officeDocument/2006/relationships" xmlns:m="http://schemas.openxmlformats.org/officeDocument/2006/math" xmlns:v="urn:schemas-microsoft-com:vml" xmlns:wp14="http://schemas.microsoft.com/office/word/2010/wordprocessingDrawing" xmlns:wp="http://schemas.openxmlformats.org/drawingml/2006/wordprocessingDrawing" xmlns:w="http://schemas.openxmlformats.org/wordprocessingml/2006/main" xmlns:w14="http://schemas.microsoft.com/office/word/2010/wordml" xmlns:w15="http://schemas.microsoft.com/office/word/2012/wordml" xmlns:w10="urn:schemas-microsoft-com:office:word" xmlns:wpg="http://schemas.microsoft.com/office/word/2010/wordprocessingGroup" xmlns:wpi="http://schemas.microsoft.com/office/word/2010/wordprocessingInk" xmlns:wne="http://schemas.microsoft.com/office/word/2006/wordml" xmlns:wps="http://schemas.microsoft.com/office/word/2010/wordprocessingShape" xmlns:wpsCustomData="http://www.wps.cn/officeDocument/2013/wpsCustomData" mc:Ignorable="w14 w15 wp14">
-  <w:endnote w:type="separator" w:id="0">
+<w:endnotes xmlns:wpc="http://schemas.microsoft.com/office/word/2010/wordprocessingCanvas" xmlns:cx="http://schemas.microsoft.com/office/drawing/2014/chartex" xmlns:cx1="http://schemas.microsoft.com/office/drawing/2015/9/8/chartex" xmlns:cx2="http://schemas.microsoft.com/office/drawing/2015/10/21/chartex" xmlns:cx3="http://schemas.microsoft.com/office/drawing/2016/5/9/chartex" xmlns:cx4="http://schemas.microsoft.com/office/drawing/2016/5/10/chartex" xmlns:cx5="http://schemas.microsoft.com/office/drawing/2016/5/11/chartex" xmlns:cx6="http://schemas.microsoft.com/office/drawing/2016/5/12/chartex" xmlns:cx7="http://schemas.microsoft.com/office/drawing/2016/5/13/chartex" xmlns:cx8="http://schemas.microsoft.com/office/drawing/2016/5/14/chartex" xmlns:mc="http://schemas.openxmlformats.org/markup-compatibility/2006" xmlns:aink="http://schemas.microsoft.com/office/drawing/2016/ink" xmlns:am3d="http://schemas.microsoft.com/office/drawing/2017/model3d" xmlns:o="urn:schemas-microsoft-com:office:office" xmlns:r="http://schemas.openxmlformats.org/officeDocument/2006/relationships" xmlns:m="http://schemas.openxmlformats.org/officeDocument/2006/math" xmlns:v="urn:schemas-microsoft-com:vml" xmlns:wp14="http://schemas.microsoft.com/office/word/2010/wordprocessingDrawing" xmlns:wp="http://schemas.openxmlformats.org/drawingml/2006/wordprocessingDrawing" xmlns:w10="urn:schemas-microsoft-com:office:word" xmlns:w="http://schemas.openxmlformats.org/wordprocessingml/2006/main" xmlns:w14="http://schemas.microsoft.com/office/word/2010/wordml" xmlns:w15="http://schemas.microsoft.com/office/word/2012/wordml" xmlns:w16cex="http://schemas.microsoft.com/office/word/2018/wordml/cex" xmlns:w16cid="http://schemas.microsoft.com/office/word/2016/wordml/cid" xmlns:w16="http://schemas.microsoft.com/office/word/2018/wordml" xmlns:w16se="http://schemas.microsoft.com/office/word/2015/wordml/symex" xmlns:wpg="http://schemas.microsoft.com/office/word/2010/wordprocessingGroup" xmlns:wpi="http://schemas.microsoft.com/office/word/2010/wordprocessingInk" xmlns:wne="http://schemas.microsoft.com/office/word/2006/wordml" xmlns:wps="http://schemas.microsoft.com/office/word/2010/wordprocessingShape" mc:Ignorable="w14 w15 w16se w16cid w16 w16cex wp14">
+  <w:endnote w:type="separator" w:id="-1">
     <w:p>
       <w:pPr>
         <w:spacing w:line="240" w:lineRule="auto"/>
@@ -619,7 +964,7 @@
       </w:r>
     </w:p>
   </w:endnote>
-  <w:endnote w:type="continuationSeparator" w:id="1">
+  <w:endnote w:type="continuationSeparator" w:id="0">
     <w:p>
       <w:pPr>
         <w:spacing w:line="240" w:lineRule="auto"/>
@@ -633,21 +978,21 @@
 </file>
 
 <file path=word/footnotes.xml><?xml version="1.0" encoding="utf-8"?>
-<w:footnotes xmlns:wpc="http://schemas.microsoft.com/office/word/2010/wordprocessingCanvas" xmlns:mc="http://schemas.openxmlformats.org/markup-compatibility/2006" xmlns:o="urn:schemas-microsoft-com:office:office" xmlns:r="http://schemas.openxmlformats.org/officeDocument/2006/relationships" xmlns:m="http://schemas.openxmlformats.org/officeDocument/2006/math" xmlns:v="urn:schemas-microsoft-com:vml" xmlns:wp14="http://schemas.microsoft.com/office/word/2010/wordprocessingDrawing" xmlns:wp="http://schemas.openxmlformats.org/drawingml/2006/wordprocessingDrawing" xmlns:w="http://schemas.openxmlformats.org/wordprocessingml/2006/main" xmlns:w14="http://schemas.microsoft.com/office/word/2010/wordml" xmlns:w15="http://schemas.microsoft.com/office/word/2012/wordml" xmlns:w10="urn:schemas-microsoft-com:office:word" xmlns:wpg="http://schemas.microsoft.com/office/word/2010/wordprocessingGroup" xmlns:wpi="http://schemas.microsoft.com/office/word/2010/wordprocessingInk" xmlns:wne="http://schemas.microsoft.com/office/word/2006/wordml" xmlns:wps="http://schemas.microsoft.com/office/word/2010/wordprocessingShape" xmlns:wpsCustomData="http://www.wps.cn/officeDocument/2013/wpsCustomData" mc:Ignorable="w14 w15 wp14">
-  <w:footnote w:type="separator" w:id="0">
-    <w:p>
-      <w:pPr>
-        <w:spacing w:before="0" w:after="0" w:line="240" w:lineRule="auto"/>
+<w:footnotes xmlns:wpc="http://schemas.microsoft.com/office/word/2010/wordprocessingCanvas" xmlns:cx="http://schemas.microsoft.com/office/drawing/2014/chartex" xmlns:cx1="http://schemas.microsoft.com/office/drawing/2015/9/8/chartex" xmlns:cx2="http://schemas.microsoft.com/office/drawing/2015/10/21/chartex" xmlns:cx3="http://schemas.microsoft.com/office/drawing/2016/5/9/chartex" xmlns:cx4="http://schemas.microsoft.com/office/drawing/2016/5/10/chartex" xmlns:cx5="http://schemas.microsoft.com/office/drawing/2016/5/11/chartex" xmlns:cx6="http://schemas.microsoft.com/office/drawing/2016/5/12/chartex" xmlns:cx7="http://schemas.microsoft.com/office/drawing/2016/5/13/chartex" xmlns:cx8="http://schemas.microsoft.com/office/drawing/2016/5/14/chartex" xmlns:mc="http://schemas.openxmlformats.org/markup-compatibility/2006" xmlns:aink="http://schemas.microsoft.com/office/drawing/2016/ink" xmlns:am3d="http://schemas.microsoft.com/office/drawing/2017/model3d" xmlns:o="urn:schemas-microsoft-com:office:office" xmlns:r="http://schemas.openxmlformats.org/officeDocument/2006/relationships" xmlns:m="http://schemas.openxmlformats.org/officeDocument/2006/math" xmlns:v="urn:schemas-microsoft-com:vml" xmlns:wp14="http://schemas.microsoft.com/office/word/2010/wordprocessingDrawing" xmlns:wp="http://schemas.openxmlformats.org/drawingml/2006/wordprocessingDrawing" xmlns:w10="urn:schemas-microsoft-com:office:word" xmlns:w="http://schemas.openxmlformats.org/wordprocessingml/2006/main" xmlns:w14="http://schemas.microsoft.com/office/word/2010/wordml" xmlns:w15="http://schemas.microsoft.com/office/word/2012/wordml" xmlns:w16cex="http://schemas.microsoft.com/office/word/2018/wordml/cex" xmlns:w16cid="http://schemas.microsoft.com/office/word/2016/wordml/cid" xmlns:w16="http://schemas.microsoft.com/office/word/2018/wordml" xmlns:w16se="http://schemas.microsoft.com/office/word/2015/wordml/symex" xmlns:wpg="http://schemas.microsoft.com/office/word/2010/wordprocessingGroup" xmlns:wpi="http://schemas.microsoft.com/office/word/2010/wordprocessingInk" xmlns:wne="http://schemas.microsoft.com/office/word/2006/wordml" xmlns:wps="http://schemas.microsoft.com/office/word/2010/wordprocessingShape" mc:Ignorable="w14 w15 w16se w16cid w16 w16cex wp14">
+  <w:footnote w:type="separator" w:id="-1">
+    <w:p>
+      <w:pPr>
+        <w:spacing w:after="0" w:line="240" w:lineRule="auto"/>
       </w:pPr>
       <w:r>
         <w:separator/>
       </w:r>
     </w:p>
   </w:footnote>
-  <w:footnote w:type="continuationSeparator" w:id="1">
-    <w:p>
-      <w:pPr>
-        <w:spacing w:before="0" w:after="0" w:line="240" w:lineRule="auto"/>
+  <w:footnote w:type="continuationSeparator" w:id="0">
+    <w:p>
+      <w:pPr>
+        <w:spacing w:after="0" w:line="240" w:lineRule="auto"/>
       </w:pPr>
       <w:r>
         <w:continuationSeparator/>
@@ -658,12 +1003,12 @@
 </file>
 
 <file path=word/numbering.xml><?xml version="1.0" encoding="utf-8"?>
-<w:numbering xmlns:wpc="http://schemas.microsoft.com/office/word/2010/wordprocessingCanvas" xmlns:mc="http://schemas.openxmlformats.org/markup-compatibility/2006" xmlns:o="urn:schemas-microsoft-com:office:office" xmlns:r="http://schemas.openxmlformats.org/officeDocument/2006/relationships" xmlns:m="http://schemas.openxmlformats.org/officeDocument/2006/math" xmlns:v="urn:schemas-microsoft-com:vml" xmlns:wp14="http://schemas.microsoft.com/office/word/2010/wordprocessingDrawing" xmlns:wp="http://schemas.openxmlformats.org/drawingml/2006/wordprocessingDrawing" xmlns:w10="urn:schemas-microsoft-com:office:word" xmlns:w="http://schemas.openxmlformats.org/wordprocessingml/2006/main" xmlns:w14="http://schemas.microsoft.com/office/word/2010/wordml" xmlns:wpg="http://schemas.microsoft.com/office/word/2010/wordprocessingGroup" xmlns:wpi="http://schemas.microsoft.com/office/word/2010/wordprocessingInk" xmlns:wne="http://schemas.microsoft.com/office/word/2006/wordml" xmlns:wps="http://schemas.microsoft.com/office/word/2010/wordprocessingShape" xmlns:wpsCustomData="http://www.wps.cn/officeDocument/2013/wpsCustomData" mc:Ignorable="w14 wp14">
-  <w:abstractNum w:abstractNumId="0">
+<w:numbering xmlns:wpc="http://schemas.microsoft.com/office/word/2010/wordprocessingCanvas" xmlns:cx="http://schemas.microsoft.com/office/drawing/2014/chartex" xmlns:cx1="http://schemas.microsoft.com/office/drawing/2015/9/8/chartex" xmlns:cx2="http://schemas.microsoft.com/office/drawing/2015/10/21/chartex" xmlns:cx3="http://schemas.microsoft.com/office/drawing/2016/5/9/chartex" xmlns:cx4="http://schemas.microsoft.com/office/drawing/2016/5/10/chartex" xmlns:cx5="http://schemas.microsoft.com/office/drawing/2016/5/11/chartex" xmlns:cx6="http://schemas.microsoft.com/office/drawing/2016/5/12/chartex" xmlns:cx7="http://schemas.microsoft.com/office/drawing/2016/5/13/chartex" xmlns:cx8="http://schemas.microsoft.com/office/drawing/2016/5/14/chartex" xmlns:mc="http://schemas.openxmlformats.org/markup-compatibility/2006" xmlns:aink="http://schemas.microsoft.com/office/drawing/2016/ink" xmlns:am3d="http://schemas.microsoft.com/office/drawing/2017/model3d" xmlns:o="urn:schemas-microsoft-com:office:office" xmlns:r="http://schemas.openxmlformats.org/officeDocument/2006/relationships" xmlns:m="http://schemas.openxmlformats.org/officeDocument/2006/math" xmlns:v="urn:schemas-microsoft-com:vml" xmlns:wp14="http://schemas.microsoft.com/office/word/2010/wordprocessingDrawing" xmlns:wp="http://schemas.openxmlformats.org/drawingml/2006/wordprocessingDrawing" xmlns:w10="urn:schemas-microsoft-com:office:word" xmlns:w="http://schemas.openxmlformats.org/wordprocessingml/2006/main" xmlns:w14="http://schemas.microsoft.com/office/word/2010/wordml" xmlns:w15="http://schemas.microsoft.com/office/word/2012/wordml" xmlns:w16cex="http://schemas.microsoft.com/office/word/2018/wordml/cex" xmlns:w16cid="http://schemas.microsoft.com/office/word/2016/wordml/cid" xmlns:w16="http://schemas.microsoft.com/office/word/2018/wordml" xmlns:w16se="http://schemas.microsoft.com/office/word/2015/wordml/symex" xmlns:wpg="http://schemas.microsoft.com/office/word/2010/wordprocessingGroup" xmlns:wpi="http://schemas.microsoft.com/office/word/2010/wordprocessingInk" xmlns:wne="http://schemas.microsoft.com/office/word/2006/wordml" xmlns:wps="http://schemas.microsoft.com/office/word/2010/wordprocessingShape" mc:Ignorable="w14 w15 w16se w16cid w16 w16cex wp14">
+  <w:abstractNum w:abstractNumId="0" w15:restartNumberingAfterBreak="0">
     <w:nsid w:val="14D15391"/>
     <w:multiLevelType w:val="multilevel"/>
     <w:tmpl w:val="14D15391"/>
-    <w:lvl w:ilvl="0" w:tentative="0">
+    <w:lvl w:ilvl="0">
       <w:start w:val="1"/>
       <w:numFmt w:val="decimal"/>
       <w:lvlText w:val="%1."/>
@@ -675,7 +1020,7 @@
         <w:rFonts w:hint="default"/>
       </w:rPr>
     </w:lvl>
-    <w:lvl w:ilvl="1" w:tentative="0">
+    <w:lvl w:ilvl="1">
       <w:start w:val="1"/>
       <w:numFmt w:val="lowerLetter"/>
       <w:lvlText w:val="%2."/>
@@ -684,7 +1029,7 @@
         <w:ind w:left="1440" w:hanging="360"/>
       </w:pPr>
     </w:lvl>
-    <w:lvl w:ilvl="2" w:tentative="0">
+    <w:lvl w:ilvl="2">
       <w:start w:val="1"/>
       <w:numFmt w:val="lowerRoman"/>
       <w:lvlText w:val="%3."/>
@@ -693,7 +1038,7 @@
         <w:ind w:left="2160" w:hanging="180"/>
       </w:pPr>
     </w:lvl>
-    <w:lvl w:ilvl="3" w:tentative="0">
+    <w:lvl w:ilvl="3">
       <w:start w:val="1"/>
       <w:numFmt w:val="decimal"/>
       <w:lvlText w:val="%4."/>
@@ -702,7 +1047,7 @@
         <w:ind w:left="2880" w:hanging="360"/>
       </w:pPr>
     </w:lvl>
-    <w:lvl w:ilvl="4" w:tentative="0">
+    <w:lvl w:ilvl="4">
       <w:start w:val="1"/>
       <w:numFmt w:val="lowerLetter"/>
       <w:lvlText w:val="%5."/>
@@ -711,7 +1056,7 @@
         <w:ind w:left="3600" w:hanging="360"/>
       </w:pPr>
     </w:lvl>
-    <w:lvl w:ilvl="5" w:tentative="0">
+    <w:lvl w:ilvl="5">
       <w:start w:val="1"/>
       <w:numFmt w:val="lowerRoman"/>
       <w:lvlText w:val="%6."/>
@@ -720,7 +1065,7 @@
         <w:ind w:left="4320" w:hanging="180"/>
       </w:pPr>
     </w:lvl>
-    <w:lvl w:ilvl="6" w:tentative="0">
+    <w:lvl w:ilvl="6">
       <w:start w:val="1"/>
       <w:numFmt w:val="decimal"/>
       <w:lvlText w:val="%7."/>
@@ -729,7 +1074,7 @@
         <w:ind w:left="5040" w:hanging="360"/>
       </w:pPr>
     </w:lvl>
-    <w:lvl w:ilvl="7" w:tentative="0">
+    <w:lvl w:ilvl="7">
       <w:start w:val="1"/>
       <w:numFmt w:val="lowerLetter"/>
       <w:lvlText w:val="%8."/>
@@ -738,7 +1083,7 @@
         <w:ind w:left="5760" w:hanging="360"/>
       </w:pPr>
     </w:lvl>
-    <w:lvl w:ilvl="8" w:tentative="0">
+    <w:lvl w:ilvl="8">
       <w:start w:val="1"/>
       <w:numFmt w:val="lowerRoman"/>
       <w:lvlText w:val="%9."/>
@@ -748,11 +1093,11 @@
       </w:pPr>
     </w:lvl>
   </w:abstractNum>
-  <w:abstractNum w:abstractNumId="1">
+  <w:abstractNum w:abstractNumId="1" w15:restartNumberingAfterBreak="0">
     <w:nsid w:val="4AFE3C07"/>
     <w:multiLevelType w:val="multilevel"/>
     <w:tmpl w:val="4AFE3C07"/>
-    <w:lvl w:ilvl="0" w:tentative="0">
+    <w:lvl w:ilvl="0">
       <w:start w:val="1"/>
       <w:numFmt w:val="decimal"/>
       <w:lvlText w:val="%1."/>
@@ -764,7 +1109,7 @@
         <w:rFonts w:hint="default"/>
       </w:rPr>
     </w:lvl>
-    <w:lvl w:ilvl="1" w:tentative="0">
+    <w:lvl w:ilvl="1">
       <w:start w:val="1"/>
       <w:numFmt w:val="lowerLetter"/>
       <w:lvlText w:val="%2."/>
@@ -773,7 +1118,7 @@
         <w:ind w:left="1800" w:hanging="360"/>
       </w:pPr>
     </w:lvl>
-    <w:lvl w:ilvl="2" w:tentative="0">
+    <w:lvl w:ilvl="2">
       <w:start w:val="1"/>
       <w:numFmt w:val="lowerRoman"/>
       <w:lvlText w:val="%3."/>
@@ -782,7 +1127,7 @@
         <w:ind w:left="2520" w:hanging="180"/>
       </w:pPr>
     </w:lvl>
-    <w:lvl w:ilvl="3" w:tentative="0">
+    <w:lvl w:ilvl="3">
       <w:start w:val="1"/>
       <w:numFmt w:val="decimal"/>
       <w:lvlText w:val="%4."/>
@@ -791,7 +1136,7 @@
         <w:ind w:left="3240" w:hanging="360"/>
       </w:pPr>
     </w:lvl>
-    <w:lvl w:ilvl="4" w:tentative="0">
+    <w:lvl w:ilvl="4">
       <w:start w:val="1"/>
       <w:numFmt w:val="lowerLetter"/>
       <w:lvlText w:val="%5."/>
@@ -800,7 +1145,7 @@
         <w:ind w:left="3960" w:hanging="360"/>
       </w:pPr>
     </w:lvl>
-    <w:lvl w:ilvl="5" w:tentative="0">
+    <w:lvl w:ilvl="5">
       <w:start w:val="1"/>
       <w:numFmt w:val="lowerRoman"/>
       <w:lvlText w:val="%6."/>
@@ -809,7 +1154,7 @@
         <w:ind w:left="4680" w:hanging="180"/>
       </w:pPr>
     </w:lvl>
-    <w:lvl w:ilvl="6" w:tentative="0">
+    <w:lvl w:ilvl="6">
       <w:start w:val="1"/>
       <w:numFmt w:val="decimal"/>
       <w:lvlText w:val="%7."/>
@@ -818,7 +1163,7 @@
         <w:ind w:left="5400" w:hanging="360"/>
       </w:pPr>
     </w:lvl>
-    <w:lvl w:ilvl="7" w:tentative="0">
+    <w:lvl w:ilvl="7">
       <w:start w:val="1"/>
       <w:numFmt w:val="lowerLetter"/>
       <w:lvlText w:val="%8."/>
@@ -827,7 +1172,7 @@
         <w:ind w:left="6120" w:hanging="360"/>
       </w:pPr>
     </w:lvl>
-    <w:lvl w:ilvl="8" w:tentative="0">
+    <w:lvl w:ilvl="8">
       <w:start w:val="1"/>
       <w:numFmt w:val="lowerRoman"/>
       <w:lvlText w:val="%9."/>
@@ -837,11 +1182,11 @@
       </w:pPr>
     </w:lvl>
   </w:abstractNum>
-  <w:abstractNum w:abstractNumId="2">
+  <w:abstractNum w:abstractNumId="2" w15:restartNumberingAfterBreak="0">
     <w:nsid w:val="5ECD25CF"/>
     <w:multiLevelType w:val="multilevel"/>
     <w:tmpl w:val="5ECD25CF"/>
-    <w:lvl w:ilvl="0" w:tentative="0">
+    <w:lvl w:ilvl="0">
       <w:start w:val="1"/>
       <w:numFmt w:val="bullet"/>
       <w:lvlText w:val=""/>
@@ -850,10 +1195,10 @@
         <w:ind w:left="720" w:hanging="360"/>
       </w:pPr>
       <w:rPr>
-        <w:rFonts w:hint="default" w:ascii="Symbol" w:hAnsi="Symbol"/>
+        <w:rFonts w:ascii="Symbol" w:hAnsi="Symbol" w:hint="default"/>
       </w:rPr>
     </w:lvl>
-    <w:lvl w:ilvl="1" w:tentative="0">
+    <w:lvl w:ilvl="1">
       <w:start w:val="1"/>
       <w:numFmt w:val="bullet"/>
       <w:lvlText w:val="o"/>
@@ -862,10 +1207,10 @@
         <w:ind w:left="1440" w:hanging="360"/>
       </w:pPr>
       <w:rPr>
-        <w:rFonts w:hint="default" w:ascii="Courier New" w:hAnsi="Courier New" w:cs="Courier New"/>
+        <w:rFonts w:ascii="Courier New" w:hAnsi="Courier New" w:cs="Courier New" w:hint="default"/>
       </w:rPr>
     </w:lvl>
-    <w:lvl w:ilvl="2" w:tentative="0">
+    <w:lvl w:ilvl="2">
       <w:start w:val="1"/>
       <w:numFmt w:val="bullet"/>
       <w:lvlText w:val=""/>
@@ -874,10 +1219,10 @@
         <w:ind w:left="2160" w:hanging="360"/>
       </w:pPr>
       <w:rPr>
-        <w:rFonts w:hint="default" w:ascii="Wingdings" w:hAnsi="Wingdings"/>
+        <w:rFonts w:ascii="Wingdings" w:hAnsi="Wingdings" w:hint="default"/>
       </w:rPr>
     </w:lvl>
-    <w:lvl w:ilvl="3" w:tentative="0">
+    <w:lvl w:ilvl="3">
       <w:start w:val="1"/>
       <w:numFmt w:val="bullet"/>
       <w:lvlText w:val=""/>
@@ -886,10 +1231,10 @@
         <w:ind w:left="2880" w:hanging="360"/>
       </w:pPr>
       <w:rPr>
-        <w:rFonts w:hint="default" w:ascii="Symbol" w:hAnsi="Symbol"/>
+        <w:rFonts w:ascii="Symbol" w:hAnsi="Symbol" w:hint="default"/>
       </w:rPr>
     </w:lvl>
-    <w:lvl w:ilvl="4" w:tentative="0">
+    <w:lvl w:ilvl="4">
       <w:start w:val="1"/>
       <w:numFmt w:val="bullet"/>
       <w:lvlText w:val="o"/>
@@ -898,10 +1243,10 @@
         <w:ind w:left="3600" w:hanging="360"/>
       </w:pPr>
       <w:rPr>
-        <w:rFonts w:hint="default" w:ascii="Courier New" w:hAnsi="Courier New" w:cs="Courier New"/>
+        <w:rFonts w:ascii="Courier New" w:hAnsi="Courier New" w:cs="Courier New" w:hint="default"/>
       </w:rPr>
     </w:lvl>
-    <w:lvl w:ilvl="5" w:tentative="0">
+    <w:lvl w:ilvl="5">
       <w:start w:val="1"/>
       <w:numFmt w:val="bullet"/>
       <w:lvlText w:val=""/>
@@ -910,10 +1255,10 @@
         <w:ind w:left="4320" w:hanging="360"/>
       </w:pPr>
       <w:rPr>
-        <w:rFonts w:hint="default" w:ascii="Wingdings" w:hAnsi="Wingdings"/>
+        <w:rFonts w:ascii="Wingdings" w:hAnsi="Wingdings" w:hint="default"/>
       </w:rPr>
     </w:lvl>
-    <w:lvl w:ilvl="6" w:tentative="0">
+    <w:lvl w:ilvl="6">
       <w:start w:val="1"/>
       <w:numFmt w:val="bullet"/>
       <w:lvlText w:val=""/>
@@ -922,10 +1267,10 @@
         <w:ind w:left="5040" w:hanging="360"/>
       </w:pPr>
       <w:rPr>
-        <w:rFonts w:hint="default" w:ascii="Symbol" w:hAnsi="Symbol"/>
+        <w:rFonts w:ascii="Symbol" w:hAnsi="Symbol" w:hint="default"/>
       </w:rPr>
     </w:lvl>
-    <w:lvl w:ilvl="7" w:tentative="0">
+    <w:lvl w:ilvl="7">
       <w:start w:val="1"/>
       <w:numFmt w:val="bullet"/>
       <w:lvlText w:val="o"/>
@@ -934,10 +1279,10 @@
         <w:ind w:left="5760" w:hanging="360"/>
       </w:pPr>
       <w:rPr>
-        <w:rFonts w:hint="default" w:ascii="Courier New" w:hAnsi="Courier New" w:cs="Courier New"/>
+        <w:rFonts w:ascii="Courier New" w:hAnsi="Courier New" w:cs="Courier New" w:hint="default"/>
       </w:rPr>
     </w:lvl>
-    <w:lvl w:ilvl="8" w:tentative="0">
+    <w:lvl w:ilvl="8">
       <w:start w:val="1"/>
       <w:numFmt w:val="bullet"/>
       <w:lvlText w:val=""/>
@@ -946,15 +1291,15 @@
         <w:ind w:left="6480" w:hanging="360"/>
       </w:pPr>
       <w:rPr>
-        <w:rFonts w:hint="default" w:ascii="Wingdings" w:hAnsi="Wingdings"/>
+        <w:rFonts w:ascii="Wingdings" w:hAnsi="Wingdings" w:hint="default"/>
       </w:rPr>
     </w:lvl>
   </w:abstractNum>
-  <w:abstractNum w:abstractNumId="3">
+  <w:abstractNum w:abstractNumId="3" w15:restartNumberingAfterBreak="0">
     <w:nsid w:val="739B3F8D"/>
     <w:multiLevelType w:val="multilevel"/>
     <w:tmpl w:val="739B3F8D"/>
-    <w:lvl w:ilvl="0" w:tentative="0">
+    <w:lvl w:ilvl="0">
       <w:start w:val="1"/>
       <w:numFmt w:val="bullet"/>
       <w:lvlText w:val=""/>
@@ -963,10 +1308,10 @@
         <w:ind w:left="720" w:hanging="360"/>
       </w:pPr>
       <w:rPr>
-        <w:rFonts w:hint="default" w:ascii="Symbol" w:hAnsi="Symbol"/>
+        <w:rFonts w:ascii="Symbol" w:hAnsi="Symbol" w:hint="default"/>
       </w:rPr>
     </w:lvl>
-    <w:lvl w:ilvl="1" w:tentative="0">
+    <w:lvl w:ilvl="1">
       <w:start w:val="1"/>
       <w:numFmt w:val="bullet"/>
       <w:lvlText w:val="o"/>
@@ -975,10 +1320,10 @@
         <w:ind w:left="1440" w:hanging="360"/>
       </w:pPr>
       <w:rPr>
-        <w:rFonts w:hint="default" w:ascii="Courier New" w:hAnsi="Courier New" w:cs="Courier New"/>
+        <w:rFonts w:ascii="Courier New" w:hAnsi="Courier New" w:cs="Courier New" w:hint="default"/>
       </w:rPr>
     </w:lvl>
-    <w:lvl w:ilvl="2" w:tentative="0">
+    <w:lvl w:ilvl="2">
       <w:start w:val="1"/>
       <w:numFmt w:val="bullet"/>
       <w:lvlText w:val=""/>
@@ -987,10 +1332,10 @@
         <w:ind w:left="2160" w:hanging="360"/>
       </w:pPr>
       <w:rPr>
-        <w:rFonts w:hint="default" w:ascii="Wingdings" w:hAnsi="Wingdings"/>
+        <w:rFonts w:ascii="Wingdings" w:hAnsi="Wingdings" w:hint="default"/>
       </w:rPr>
     </w:lvl>
-    <w:lvl w:ilvl="3" w:tentative="0">
+    <w:lvl w:ilvl="3">
       <w:start w:val="1"/>
       <w:numFmt w:val="bullet"/>
       <w:lvlText w:val=""/>
@@ -999,10 +1344,10 @@
         <w:ind w:left="2880" w:hanging="360"/>
       </w:pPr>
       <w:rPr>
-        <w:rFonts w:hint="default" w:ascii="Symbol" w:hAnsi="Symbol"/>
+        <w:rFonts w:ascii="Symbol" w:hAnsi="Symbol" w:hint="default"/>
       </w:rPr>
     </w:lvl>
-    <w:lvl w:ilvl="4" w:tentative="0">
+    <w:lvl w:ilvl="4">
       <w:start w:val="1"/>
       <w:numFmt w:val="bullet"/>
       <w:lvlText w:val="o"/>
@@ -1011,10 +1356,10 @@
         <w:ind w:left="3600" w:hanging="360"/>
       </w:pPr>
       <w:rPr>
-        <w:rFonts w:hint="default" w:ascii="Courier New" w:hAnsi="Courier New" w:cs="Courier New"/>
+        <w:rFonts w:ascii="Courier New" w:hAnsi="Courier New" w:cs="Courier New" w:hint="default"/>
       </w:rPr>
     </w:lvl>
-    <w:lvl w:ilvl="5" w:tentative="0">
+    <w:lvl w:ilvl="5">
       <w:start w:val="1"/>
       <w:numFmt w:val="bullet"/>
       <w:lvlText w:val=""/>
@@ -1023,10 +1368,10 @@
         <w:ind w:left="4320" w:hanging="360"/>
       </w:pPr>
       <w:rPr>
-        <w:rFonts w:hint="default" w:ascii="Wingdings" w:hAnsi="Wingdings"/>
+        <w:rFonts w:ascii="Wingdings" w:hAnsi="Wingdings" w:hint="default"/>
       </w:rPr>
     </w:lvl>
-    <w:lvl w:ilvl="6" w:tentative="0">
+    <w:lvl w:ilvl="6">
       <w:start w:val="1"/>
       <w:numFmt w:val="bullet"/>
       <w:lvlText w:val=""/>
@@ -1035,10 +1380,10 @@
         <w:ind w:left="5040" w:hanging="360"/>
       </w:pPr>
       <w:rPr>
-        <w:rFonts w:hint="default" w:ascii="Symbol" w:hAnsi="Symbol"/>
+        <w:rFonts w:ascii="Symbol" w:hAnsi="Symbol" w:hint="default"/>
       </w:rPr>
     </w:lvl>
-    <w:lvl w:ilvl="7" w:tentative="0">
+    <w:lvl w:ilvl="7">
       <w:start w:val="1"/>
       <w:numFmt w:val="bullet"/>
       <w:lvlText w:val="o"/>
@@ -1047,10 +1392,10 @@
         <w:ind w:left="5760" w:hanging="360"/>
       </w:pPr>
       <w:rPr>
-        <w:rFonts w:hint="default" w:ascii="Courier New" w:hAnsi="Courier New" w:cs="Courier New"/>
+        <w:rFonts w:ascii="Courier New" w:hAnsi="Courier New" w:cs="Courier New" w:hint="default"/>
       </w:rPr>
     </w:lvl>
-    <w:lvl w:ilvl="8" w:tentative="0">
+    <w:lvl w:ilvl="8">
       <w:start w:val="1"/>
       <w:numFmt w:val="bullet"/>
       <w:lvlText w:val=""/>
@@ -1059,15 +1404,15 @@
         <w:ind w:left="6480" w:hanging="360"/>
       </w:pPr>
       <w:rPr>
-        <w:rFonts w:hint="default" w:ascii="Wingdings" w:hAnsi="Wingdings"/>
+        <w:rFonts w:ascii="Wingdings" w:hAnsi="Wingdings" w:hint="default"/>
       </w:rPr>
     </w:lvl>
   </w:abstractNum>
-  <w:abstractNum w:abstractNumId="4">
+  <w:abstractNum w:abstractNumId="4" w15:restartNumberingAfterBreak="0">
     <w:nsid w:val="74BC31D2"/>
     <w:multiLevelType w:val="multilevel"/>
     <w:tmpl w:val="74BC31D2"/>
-    <w:lvl w:ilvl="0" w:tentative="0">
+    <w:lvl w:ilvl="0">
       <w:start w:val="1"/>
       <w:numFmt w:val="decimal"/>
       <w:lvlText w:val="%1."/>
@@ -1076,7 +1421,7 @@
         <w:ind w:left="1080" w:hanging="360"/>
       </w:pPr>
     </w:lvl>
-    <w:lvl w:ilvl="1" w:tentative="0">
+    <w:lvl w:ilvl="1">
       <w:start w:val="1"/>
       <w:numFmt w:val="lowerLetter"/>
       <w:lvlText w:val="%2."/>
@@ -1085,7 +1430,7 @@
         <w:ind w:left="1800" w:hanging="360"/>
       </w:pPr>
     </w:lvl>
-    <w:lvl w:ilvl="2" w:tentative="0">
+    <w:lvl w:ilvl="2">
       <w:start w:val="1"/>
       <w:numFmt w:val="lowerRoman"/>
       <w:lvlText w:val="%3."/>
@@ -1094,7 +1439,7 @@
         <w:ind w:left="2520" w:hanging="180"/>
       </w:pPr>
     </w:lvl>
-    <w:lvl w:ilvl="3" w:tentative="0">
+    <w:lvl w:ilvl="3">
       <w:start w:val="1"/>
       <w:numFmt w:val="decimal"/>
       <w:lvlText w:val="%4."/>
@@ -1103,7 +1448,7 @@
         <w:ind w:left="3240" w:hanging="360"/>
       </w:pPr>
     </w:lvl>
-    <w:lvl w:ilvl="4" w:tentative="0">
+    <w:lvl w:ilvl="4">
       <w:start w:val="1"/>
       <w:numFmt w:val="lowerLetter"/>
       <w:lvlText w:val="%5."/>
@@ -1112,7 +1457,7 @@
         <w:ind w:left="3960" w:hanging="360"/>
       </w:pPr>
     </w:lvl>
-    <w:lvl w:ilvl="5" w:tentative="0">
+    <w:lvl w:ilvl="5">
       <w:start w:val="1"/>
       <w:numFmt w:val="lowerRoman"/>
       <w:lvlText w:val="%6."/>
@@ -1121,7 +1466,7 @@
         <w:ind w:left="4680" w:hanging="180"/>
       </w:pPr>
     </w:lvl>
-    <w:lvl w:ilvl="6" w:tentative="0">
+    <w:lvl w:ilvl="6">
       <w:start w:val="1"/>
       <w:numFmt w:val="decimal"/>
       <w:lvlText w:val="%7."/>
@@ -1130,7 +1475,7 @@
         <w:ind w:left="5400" w:hanging="360"/>
       </w:pPr>
     </w:lvl>
-    <w:lvl w:ilvl="7" w:tentative="0">
+    <w:lvl w:ilvl="7">
       <w:start w:val="1"/>
       <w:numFmt w:val="lowerLetter"/>
       <w:lvlText w:val="%8."/>
@@ -1139,7 +1484,7 @@
         <w:ind w:left="6120" w:hanging="360"/>
       </w:pPr>
     </w:lvl>
-    <w:lvl w:ilvl="8" w:tentative="0">
+    <w:lvl w:ilvl="8">
       <w:start w:val="1"/>
       <w:numFmt w:val="lowerRoman"/>
       <w:lvlText w:val="%9."/>
@@ -1168,287 +1513,411 @@
 </file>
 
 <file path=word/styles.xml><?xml version="1.0" encoding="utf-8"?>
-<w:styles xmlns:mc="http://schemas.openxmlformats.org/markup-compatibility/2006" xmlns:o="urn:schemas-microsoft-com:office:office" xmlns:r="http://schemas.openxmlformats.org/officeDocument/2006/relationships" xmlns:m="http://schemas.openxmlformats.org/officeDocument/2006/math" xmlns:v="urn:schemas-microsoft-com:vml" xmlns:w="http://schemas.openxmlformats.org/wordprocessingml/2006/main" xmlns:w14="http://schemas.microsoft.com/office/word/2010/wordml" xmlns:w10="urn:schemas-microsoft-com:office:word" xmlns:sl="http://schemas.openxmlformats.org/schemaLibrary/2006/main" xmlns:wpsCustomData="http://www.wps.cn/officeDocument/2013/wpsCustomData" mc:Ignorable="w14">
+<w:styles xmlns:mc="http://schemas.openxmlformats.org/markup-compatibility/2006" xmlns:r="http://schemas.openxmlformats.org/officeDocument/2006/relationships" xmlns:w="http://schemas.openxmlformats.org/wordprocessingml/2006/main" xmlns:w14="http://schemas.microsoft.com/office/word/2010/wordml" xmlns:w15="http://schemas.microsoft.com/office/word/2012/wordml" xmlns:w16cex="http://schemas.microsoft.com/office/word/2018/wordml/cex" xmlns:w16cid="http://schemas.microsoft.com/office/word/2016/wordml/cid" xmlns:w16="http://schemas.microsoft.com/office/word/2018/wordml" xmlns:w16se="http://schemas.microsoft.com/office/word/2015/wordml/symex" mc:Ignorable="w14 w15 w16se w16cid w16 w16cex">
   <w:docDefaults>
     <w:rPrDefault>
       <w:rPr>
-        <w:rFonts w:asciiTheme="minorHAnsi" w:hAnsiTheme="minorHAnsi" w:eastAsiaTheme="minorHAnsi" w:cstheme="minorBidi"/>
+        <w:rFonts w:asciiTheme="minorHAnsi" w:eastAsiaTheme="minorHAnsi" w:hAnsiTheme="minorHAnsi" w:cstheme="minorBidi"/>
+        <w:lang w:val="en-US" w:eastAsia="en-US" w:bidi="ar-SA"/>
       </w:rPr>
     </w:rPrDefault>
     <w:pPrDefault/>
   </w:docDefaults>
-  <w:latentStyles w:count="260" w:defQFormat="0" w:defUnhideWhenUsed="1" w:defSemiHidden="1" w:defUIPriority="99" w:defLockedState="0">
-    <w:lsdException w:qFormat="1" w:unhideWhenUsed="0" w:uiPriority="0" w:semiHidden="0" w:name="Normal"/>
-    <w:lsdException w:qFormat="1" w:unhideWhenUsed="0" w:uiPriority="9" w:semiHidden="0" w:name="heading 1"/>
-    <w:lsdException w:qFormat="1" w:uiPriority="9" w:semiHidden="0" w:name="heading 2"/>
-    <w:lsdException w:qFormat="1" w:uiPriority="9" w:name="heading 3"/>
-    <w:lsdException w:qFormat="1" w:uiPriority="9" w:name="heading 4"/>
-    <w:lsdException w:qFormat="1" w:uiPriority="9" w:name="heading 5"/>
-    <w:lsdException w:qFormat="1" w:uiPriority="9" w:name="heading 6"/>
-    <w:lsdException w:qFormat="1" w:uiPriority="9" w:name="heading 7"/>
-    <w:lsdException w:qFormat="1" w:uiPriority="9" w:name="heading 8"/>
-    <w:lsdException w:qFormat="1" w:uiPriority="9" w:name="heading 9"/>
-    <w:lsdException w:uiPriority="99" w:name="index 1"/>
-    <w:lsdException w:uiPriority="99" w:name="index 2"/>
-    <w:lsdException w:uiPriority="99" w:name="index 3"/>
-    <w:lsdException w:uiPriority="99" w:name="index 4"/>
-    <w:lsdException w:uiPriority="99" w:name="index 5"/>
-    <w:lsdException w:uiPriority="99" w:name="index 6"/>
-    <w:lsdException w:uiPriority="99" w:name="index 7"/>
-    <w:lsdException w:uiPriority="99" w:name="index 8"/>
-    <w:lsdException w:uiPriority="99" w:name="index 9"/>
-    <w:lsdException w:uiPriority="39" w:name="toc 1"/>
-    <w:lsdException w:uiPriority="39" w:name="toc 2"/>
-    <w:lsdException w:uiPriority="39" w:name="toc 3"/>
-    <w:lsdException w:uiPriority="39" w:name="toc 4"/>
-    <w:lsdException w:uiPriority="39" w:name="toc 5"/>
-    <w:lsdException w:uiPriority="39" w:name="toc 6"/>
-    <w:lsdException w:uiPriority="39" w:name="toc 7"/>
-    <w:lsdException w:uiPriority="39" w:name="toc 8"/>
-    <w:lsdException w:uiPriority="39" w:name="toc 9"/>
-    <w:lsdException w:uiPriority="99" w:name="Normal Indent"/>
-    <w:lsdException w:uiPriority="99" w:name="footnote text"/>
-    <w:lsdException w:uiPriority="99" w:name="annotation text"/>
-    <w:lsdException w:uiPriority="99" w:name="header"/>
-    <w:lsdException w:uiPriority="99" w:name="footer"/>
-    <w:lsdException w:uiPriority="99" w:name="index heading"/>
-    <w:lsdException w:qFormat="1" w:uiPriority="35" w:name="caption"/>
-    <w:lsdException w:uiPriority="99" w:name="table of figures"/>
-    <w:lsdException w:uiPriority="99" w:name="envelope address"/>
-    <w:lsdException w:uiPriority="99" w:name="envelope return"/>
-    <w:lsdException w:uiPriority="99" w:name="footnote reference"/>
-    <w:lsdException w:uiPriority="99" w:name="annotation reference"/>
-    <w:lsdException w:uiPriority="99" w:name="line number"/>
-    <w:lsdException w:uiPriority="99" w:name="page number"/>
-    <w:lsdException w:uiPriority="99" w:name="endnote reference"/>
-    <w:lsdException w:uiPriority="99" w:name="endnote text"/>
-    <w:lsdException w:uiPriority="99" w:name="table of authorities"/>
-    <w:lsdException w:uiPriority="99" w:name="macro"/>
-    <w:lsdException w:uiPriority="99" w:name="toa heading"/>
-    <w:lsdException w:uiPriority="99" w:name="List"/>
-    <w:lsdException w:uiPriority="99" w:name="List Bullet"/>
-    <w:lsdException w:uiPriority="99" w:name="List Number"/>
-    <w:lsdException w:uiPriority="99" w:name="List 2"/>
-    <w:lsdException w:uiPriority="99" w:name="List 3"/>
-    <w:lsdException w:uiPriority="99" w:name="List 4"/>
-    <w:lsdException w:uiPriority="99" w:name="List 5"/>
-    <w:lsdException w:uiPriority="99" w:name="List Bullet 2"/>
-    <w:lsdException w:uiPriority="99" w:name="List Bullet 3"/>
-    <w:lsdException w:uiPriority="99" w:name="List Bullet 4"/>
-    <w:lsdException w:uiPriority="99" w:name="List Bullet 5"/>
-    <w:lsdException w:uiPriority="99" w:name="List Number 2"/>
-    <w:lsdException w:uiPriority="99" w:name="List Number 3"/>
-    <w:lsdException w:uiPriority="99" w:name="List Number 4"/>
-    <w:lsdException w:uiPriority="99" w:name="List Number 5"/>
-    <w:lsdException w:qFormat="1" w:unhideWhenUsed="0" w:uiPriority="10" w:semiHidden="0" w:name="Title"/>
-    <w:lsdException w:uiPriority="99" w:name="Closing"/>
-    <w:lsdException w:uiPriority="99" w:name="Signature"/>
-    <w:lsdException w:uiPriority="1" w:name="Default Paragraph Font"/>
-    <w:lsdException w:uiPriority="99" w:name="Body Text"/>
-    <w:lsdException w:uiPriority="99" w:name="Body Text Indent"/>
-    <w:lsdException w:uiPriority="99" w:name="List Continue"/>
-    <w:lsdException w:uiPriority="99" w:name="List Continue 2"/>
-    <w:lsdException w:uiPriority="99" w:name="List Continue 3"/>
-    <w:lsdException w:uiPriority="99" w:name="List Continue 4"/>
-    <w:lsdException w:uiPriority="99" w:name="List Continue 5"/>
-    <w:lsdException w:uiPriority="99" w:name="Message Header"/>
-    <w:lsdException w:qFormat="1" w:unhideWhenUsed="0" w:uiPriority="11" w:semiHidden="0" w:name="Subtitle"/>
-    <w:lsdException w:uiPriority="99" w:name="Salutation"/>
-    <w:lsdException w:uiPriority="99" w:name="Date"/>
-    <w:lsdException w:uiPriority="99" w:name="Body Text First Indent"/>
-    <w:lsdException w:uiPriority="99" w:name="Body Text First Indent 2"/>
-    <w:lsdException w:uiPriority="99" w:name="Note Heading"/>
-    <w:lsdException w:uiPriority="99" w:name="Body Text 2"/>
-    <w:lsdException w:uiPriority="99" w:name="Body Text 3"/>
-    <w:lsdException w:uiPriority="99" w:name="Body Text Indent 2"/>
-    <w:lsdException w:uiPriority="99" w:name="Body Text Indent 3"/>
-    <w:lsdException w:uiPriority="99" w:name="Block Text"/>
-    <w:lsdException w:qFormat="1" w:uiPriority="99" w:semiHidden="0" w:name="Hyperlink"/>
-    <w:lsdException w:uiPriority="99" w:name="FollowedHyperlink"/>
-    <w:lsdException w:qFormat="1" w:unhideWhenUsed="0" w:uiPriority="22" w:semiHidden="0" w:name="Strong"/>
-    <w:lsdException w:qFormat="1" w:unhideWhenUsed="0" w:uiPriority="20" w:semiHidden="0" w:name="Emphasis"/>
-    <w:lsdException w:uiPriority="99" w:name="Document Map"/>
-    <w:lsdException w:uiPriority="99" w:name="Plain Text"/>
-    <w:lsdException w:uiPriority="99" w:name="E-mail Signature"/>
-    <w:lsdException w:uiPriority="99" w:name="Normal (Web)"/>
-    <w:lsdException w:uiPriority="99" w:name="HTML Acronym"/>
-    <w:lsdException w:uiPriority="99" w:name="HTML Address"/>
-    <w:lsdException w:uiPriority="99" w:name="HTML Cite"/>
-    <w:lsdException w:uiPriority="99" w:name="HTML Code"/>
-    <w:lsdException w:uiPriority="99" w:name="HTML Definition"/>
-    <w:lsdException w:uiPriority="99" w:name="HTML Keyboard"/>
-    <w:lsdException w:uiPriority="99" w:name="HTML Preformatted"/>
-    <w:lsdException w:uiPriority="99" w:name="HTML Sample"/>
-    <w:lsdException w:uiPriority="99" w:name="HTML Typewriter"/>
-    <w:lsdException w:uiPriority="99" w:name="HTML Variable"/>
-    <w:lsdException w:uiPriority="99" w:name="Normal Table"/>
-    <w:lsdException w:uiPriority="99" w:name="annotation subject"/>
-    <w:lsdException w:uiPriority="99" w:name="Table Simple 1"/>
-    <w:lsdException w:uiPriority="99" w:name="Table Simple 2"/>
-    <w:lsdException w:uiPriority="99" w:name="Table Simple 3"/>
-    <w:lsdException w:uiPriority="99" w:name="Table Classic 1"/>
-    <w:lsdException w:uiPriority="99" w:name="Table Classic 2"/>
-    <w:lsdException w:uiPriority="99" w:name="Table Classic 3"/>
-    <w:lsdException w:uiPriority="99" w:name="Table Classic 4"/>
-    <w:lsdException w:uiPriority="99" w:name="Table Colorful 1"/>
-    <w:lsdException w:uiPriority="99" w:name="Table Colorful 2"/>
-    <w:lsdException w:uiPriority="99" w:name="Table Colorful 3"/>
-    <w:lsdException w:uiPriority="99" w:name="Table Columns 1"/>
-    <w:lsdException w:uiPriority="99" w:name="Table Columns 2"/>
-    <w:lsdException w:uiPriority="99" w:name="Table Columns 3"/>
-    <w:lsdException w:uiPriority="99" w:name="Table Columns 4"/>
-    <w:lsdException w:uiPriority="99" w:name="Table Columns 5"/>
-    <w:lsdException w:uiPriority="99" w:name="Table Grid 1"/>
-    <w:lsdException w:uiPriority="99" w:name="Table Grid 2"/>
-    <w:lsdException w:uiPriority="99" w:name="Table Grid 3"/>
-    <w:lsdException w:uiPriority="99" w:name="Table Grid 4"/>
-    <w:lsdException w:uiPriority="99" w:name="Table Grid 5"/>
-    <w:lsdException w:uiPriority="99" w:name="Table Grid 6"/>
-    <w:lsdException w:uiPriority="99" w:name="Table Grid 7"/>
-    <w:lsdException w:uiPriority="99" w:name="Table Grid 8"/>
-    <w:lsdException w:uiPriority="99" w:name="Table List 1"/>
-    <w:lsdException w:uiPriority="99" w:name="Table List 2"/>
-    <w:lsdException w:uiPriority="99" w:name="Table List 3"/>
-    <w:lsdException w:uiPriority="99" w:name="Table List 4"/>
-    <w:lsdException w:uiPriority="99" w:name="Table List 5"/>
-    <w:lsdException w:uiPriority="99" w:name="Table List 6"/>
-    <w:lsdException w:uiPriority="99" w:name="Table List 7"/>
-    <w:lsdException w:uiPriority="99" w:name="Table List 8"/>
-    <w:lsdException w:uiPriority="99" w:name="Table 3D effects 1"/>
-    <w:lsdException w:uiPriority="99" w:name="Table 3D effects 2"/>
-    <w:lsdException w:uiPriority="99" w:name="Table 3D effects 3"/>
-    <w:lsdException w:uiPriority="99" w:name="Table Contemporary"/>
-    <w:lsdException w:uiPriority="99" w:name="Table Elegant"/>
-    <w:lsdException w:uiPriority="99" w:name="Table Professional"/>
-    <w:lsdException w:uiPriority="99" w:name="Table Subtle 1"/>
-    <w:lsdException w:uiPriority="99" w:name="Table Subtle 2"/>
-    <w:lsdException w:uiPriority="99" w:name="Table Web 1"/>
-    <w:lsdException w:uiPriority="99" w:name="Table Web 2"/>
-    <w:lsdException w:uiPriority="99" w:name="Table Web 3"/>
-    <w:lsdException w:uiPriority="99" w:name="Balloon Text"/>
-    <w:lsdException w:unhideWhenUsed="0" w:uiPriority="59" w:semiHidden="0" w:name="Table Grid"/>
-    <w:lsdException w:uiPriority="99" w:name="Table Theme"/>
-    <w:lsdException w:unhideWhenUsed="0" w:uiPriority="60" w:semiHidden="0" w:name="Light Shading"/>
-    <w:lsdException w:unhideWhenUsed="0" w:uiPriority="61" w:semiHidden="0" w:name="Light List"/>
-    <w:lsdException w:unhideWhenUsed="0" w:uiPriority="62" w:semiHidden="0" w:name="Light Grid"/>
-    <w:lsdException w:unhideWhenUsed="0" w:uiPriority="63" w:semiHidden="0" w:name="Medium Shading 1"/>
-    <w:lsdException w:unhideWhenUsed="0" w:uiPriority="64" w:semiHidden="0" w:name="Medium Shading 2"/>
-    <w:lsdException w:unhideWhenUsed="0" w:uiPriority="65" w:semiHidden="0" w:name="Medium List 1"/>
-    <w:lsdException w:unhideWhenUsed="0" w:uiPriority="66" w:semiHidden="0" w:name="Medium List 2"/>
-    <w:lsdException w:unhideWhenUsed="0" w:uiPriority="67" w:semiHidden="0" w:name="Medium Grid 1"/>
-    <w:lsdException w:unhideWhenUsed="0" w:uiPriority="68" w:semiHidden="0" w:name="Medium Grid 2"/>
-    <w:lsdException w:unhideWhenUsed="0" w:uiPriority="69" w:semiHidden="0" w:name="Medium Grid 3"/>
-    <w:lsdException w:unhideWhenUsed="0" w:uiPriority="70" w:semiHidden="0" w:name="Dark List"/>
-    <w:lsdException w:unhideWhenUsed="0" w:uiPriority="71" w:semiHidden="0" w:name="Colorful Shading"/>
-    <w:lsdException w:unhideWhenUsed="0" w:uiPriority="72" w:semiHidden="0" w:name="Colorful List"/>
-    <w:lsdException w:unhideWhenUsed="0" w:uiPriority="73" w:semiHidden="0" w:name="Colorful Grid"/>
-    <w:lsdException w:unhideWhenUsed="0" w:uiPriority="60" w:semiHidden="0" w:name="Light Shading Accent 1"/>
-    <w:lsdException w:unhideWhenUsed="0" w:uiPriority="61" w:semiHidden="0" w:name="Light List Accent 1"/>
-    <w:lsdException w:unhideWhenUsed="0" w:uiPriority="62" w:semiHidden="0" w:name="Light Grid Accent 1"/>
-    <w:lsdException w:unhideWhenUsed="0" w:uiPriority="63" w:semiHidden="0" w:name="Medium Shading 1 Accent 1"/>
-    <w:lsdException w:unhideWhenUsed="0" w:uiPriority="64" w:semiHidden="0" w:name="Medium Shading 2 Accent 1"/>
-    <w:lsdException w:unhideWhenUsed="0" w:uiPriority="65" w:semiHidden="0" w:name="Medium List 1 Accent 1"/>
-    <w:lsdException w:qFormat="1" w:unhideWhenUsed="0" w:uiPriority="34" w:semiHidden="0" w:name="List Paragraph"/>
-    <w:lsdException w:unhideWhenUsed="0" w:uiPriority="66" w:semiHidden="0" w:name="Medium List 2 Accent 1"/>
-    <w:lsdException w:unhideWhenUsed="0" w:uiPriority="67" w:semiHidden="0" w:name="Medium Grid 1 Accent 1"/>
-    <w:lsdException w:unhideWhenUsed="0" w:uiPriority="68" w:semiHidden="0" w:name="Medium Grid 2 Accent 1"/>
-    <w:lsdException w:unhideWhenUsed="0" w:uiPriority="69" w:semiHidden="0" w:name="Medium Grid 3 Accent 1"/>
-    <w:lsdException w:unhideWhenUsed="0" w:uiPriority="70" w:semiHidden="0" w:name="Dark List Accent 1"/>
-    <w:lsdException w:unhideWhenUsed="0" w:uiPriority="71" w:semiHidden="0" w:name="Colorful Shading Accent 1"/>
-    <w:lsdException w:unhideWhenUsed="0" w:uiPriority="72" w:semiHidden="0" w:name="Colorful List Accent 1"/>
-    <w:lsdException w:unhideWhenUsed="0" w:uiPriority="73" w:semiHidden="0" w:name="Colorful Grid Accent 1"/>
-    <w:lsdException w:unhideWhenUsed="0" w:uiPriority="60" w:semiHidden="0" w:name="Light Shading Accent 2"/>
-    <w:lsdException w:unhideWhenUsed="0" w:uiPriority="61" w:semiHidden="0" w:name="Light List Accent 2"/>
-    <w:lsdException w:unhideWhenUsed="0" w:uiPriority="62" w:semiHidden="0" w:name="Light Grid Accent 2"/>
-    <w:lsdException w:unhideWhenUsed="0" w:uiPriority="63" w:semiHidden="0" w:name="Medium Shading 1 Accent 2"/>
-    <w:lsdException w:unhideWhenUsed="0" w:uiPriority="64" w:semiHidden="0" w:name="Medium Shading 2 Accent 2"/>
-    <w:lsdException w:unhideWhenUsed="0" w:uiPriority="65" w:semiHidden="0" w:name="Medium List 1 Accent 2"/>
-    <w:lsdException w:unhideWhenUsed="0" w:uiPriority="66" w:semiHidden="0" w:name="Medium List 2 Accent 2"/>
-    <w:lsdException w:unhideWhenUsed="0" w:uiPriority="67" w:semiHidden="0" w:name="Medium Grid 1 Accent 2"/>
-    <w:lsdException w:unhideWhenUsed="0" w:uiPriority="68" w:semiHidden="0" w:name="Medium Grid 2 Accent 2"/>
-    <w:lsdException w:unhideWhenUsed="0" w:uiPriority="69" w:semiHidden="0" w:name="Medium Grid 3 Accent 2"/>
-    <w:lsdException w:unhideWhenUsed="0" w:uiPriority="70" w:semiHidden="0" w:name="Dark List Accent 2"/>
-    <w:lsdException w:unhideWhenUsed="0" w:uiPriority="71" w:semiHidden="0" w:name="Colorful Shading Accent 2"/>
-    <w:lsdException w:unhideWhenUsed="0" w:uiPriority="72" w:semiHidden="0" w:name="Colorful List Accent 2"/>
-    <w:lsdException w:unhideWhenUsed="0" w:uiPriority="73" w:semiHidden="0" w:name="Colorful Grid Accent 2"/>
-    <w:lsdException w:unhideWhenUsed="0" w:uiPriority="60" w:semiHidden="0" w:name="Light Shading Accent 3"/>
-    <w:lsdException w:unhideWhenUsed="0" w:uiPriority="61" w:semiHidden="0" w:name="Light List Accent 3"/>
-    <w:lsdException w:unhideWhenUsed="0" w:uiPriority="62" w:semiHidden="0" w:name="Light Grid Accent 3"/>
-    <w:lsdException w:unhideWhenUsed="0" w:uiPriority="63" w:semiHidden="0" w:name="Medium Shading 1 Accent 3"/>
-    <w:lsdException w:unhideWhenUsed="0" w:uiPriority="64" w:semiHidden="0" w:name="Medium Shading 2 Accent 3"/>
-    <w:lsdException w:unhideWhenUsed="0" w:uiPriority="65" w:semiHidden="0" w:name="Medium List 1 Accent 3"/>
-    <w:lsdException w:unhideWhenUsed="0" w:uiPriority="66" w:semiHidden="0" w:name="Medium List 2 Accent 3"/>
-    <w:lsdException w:unhideWhenUsed="0" w:uiPriority="67" w:semiHidden="0" w:name="Medium Grid 1 Accent 3"/>
-    <w:lsdException w:unhideWhenUsed="0" w:uiPriority="68" w:semiHidden="0" w:name="Medium Grid 2 Accent 3"/>
-    <w:lsdException w:unhideWhenUsed="0" w:uiPriority="69" w:semiHidden="0" w:name="Medium Grid 3 Accent 3"/>
-    <w:lsdException w:unhideWhenUsed="0" w:uiPriority="70" w:semiHidden="0" w:name="Dark List Accent 3"/>
-    <w:lsdException w:unhideWhenUsed="0" w:uiPriority="71" w:semiHidden="0" w:name="Colorful Shading Accent 3"/>
-    <w:lsdException w:unhideWhenUsed="0" w:uiPriority="72" w:semiHidden="0" w:name="Colorful List Accent 3"/>
-    <w:lsdException w:unhideWhenUsed="0" w:uiPriority="73" w:semiHidden="0" w:name="Colorful Grid Accent 3"/>
-    <w:lsdException w:unhideWhenUsed="0" w:uiPriority="60" w:semiHidden="0" w:name="Light Shading Accent 4"/>
-    <w:lsdException w:unhideWhenUsed="0" w:uiPriority="61" w:semiHidden="0" w:name="Light List Accent 4"/>
-    <w:lsdException w:unhideWhenUsed="0" w:uiPriority="62" w:semiHidden="0" w:name="Light Grid Accent 4"/>
-    <w:lsdException w:unhideWhenUsed="0" w:uiPriority="63" w:semiHidden="0" w:name="Medium Shading 1 Accent 4"/>
-    <w:lsdException w:unhideWhenUsed="0" w:uiPriority="64" w:semiHidden="0" w:name="Medium Shading 2 Accent 4"/>
-    <w:lsdException w:unhideWhenUsed="0" w:uiPriority="65" w:semiHidden="0" w:name="Medium List 1 Accent 4"/>
-    <w:lsdException w:unhideWhenUsed="0" w:uiPriority="66" w:semiHidden="0" w:name="Medium List 2 Accent 4"/>
-    <w:lsdException w:unhideWhenUsed="0" w:uiPriority="67" w:semiHidden="0" w:name="Medium Grid 1 Accent 4"/>
-    <w:lsdException w:unhideWhenUsed="0" w:uiPriority="68" w:semiHidden="0" w:name="Medium Grid 2 Accent 4"/>
-    <w:lsdException w:unhideWhenUsed="0" w:uiPriority="69" w:semiHidden="0" w:name="Medium Grid 3 Accent 4"/>
-    <w:lsdException w:unhideWhenUsed="0" w:uiPriority="70" w:semiHidden="0" w:name="Dark List Accent 4"/>
-    <w:lsdException w:unhideWhenUsed="0" w:uiPriority="71" w:semiHidden="0" w:name="Colorful Shading Accent 4"/>
-    <w:lsdException w:unhideWhenUsed="0" w:uiPriority="72" w:semiHidden="0" w:name="Colorful List Accent 4"/>
-    <w:lsdException w:unhideWhenUsed="0" w:uiPriority="73" w:semiHidden="0" w:name="Colorful Grid Accent 4"/>
-    <w:lsdException w:unhideWhenUsed="0" w:uiPriority="60" w:semiHidden="0" w:name="Light Shading Accent 5"/>
-    <w:lsdException w:unhideWhenUsed="0" w:uiPriority="61" w:semiHidden="0" w:name="Light List Accent 5"/>
-    <w:lsdException w:unhideWhenUsed="0" w:uiPriority="62" w:semiHidden="0" w:name="Light Grid Accent 5"/>
-    <w:lsdException w:unhideWhenUsed="0" w:uiPriority="63" w:semiHidden="0" w:name="Medium Shading 1 Accent 5"/>
-    <w:lsdException w:unhideWhenUsed="0" w:uiPriority="64" w:semiHidden="0" w:name="Medium Shading 2 Accent 5"/>
-    <w:lsdException w:unhideWhenUsed="0" w:uiPriority="65" w:semiHidden="0" w:name="Medium List 1 Accent 5"/>
-    <w:lsdException w:unhideWhenUsed="0" w:uiPriority="66" w:semiHidden="0" w:name="Medium List 2 Accent 5"/>
-    <w:lsdException w:unhideWhenUsed="0" w:uiPriority="67" w:semiHidden="0" w:name="Medium Grid 1 Accent 5"/>
-    <w:lsdException w:unhideWhenUsed="0" w:uiPriority="68" w:semiHidden="0" w:name="Medium Grid 2 Accent 5"/>
-    <w:lsdException w:unhideWhenUsed="0" w:uiPriority="69" w:semiHidden="0" w:name="Medium Grid 3 Accent 5"/>
-    <w:lsdException w:unhideWhenUsed="0" w:uiPriority="70" w:semiHidden="0" w:name="Dark List Accent 5"/>
-    <w:lsdException w:unhideWhenUsed="0" w:uiPriority="71" w:semiHidden="0" w:name="Colorful Shading Accent 5"/>
-    <w:lsdException w:unhideWhenUsed="0" w:uiPriority="72" w:semiHidden="0" w:name="Colorful List Accent 5"/>
-    <w:lsdException w:unhideWhenUsed="0" w:uiPriority="73" w:semiHidden="0" w:name="Colorful Grid Accent 5"/>
-    <w:lsdException w:unhideWhenUsed="0" w:uiPriority="60" w:semiHidden="0" w:name="Light Shading Accent 6"/>
-    <w:lsdException w:unhideWhenUsed="0" w:uiPriority="61" w:semiHidden="0" w:name="Light List Accent 6"/>
-    <w:lsdException w:unhideWhenUsed="0" w:uiPriority="62" w:semiHidden="0" w:name="Light Grid Accent 6"/>
-    <w:lsdException w:unhideWhenUsed="0" w:uiPriority="63" w:semiHidden="0" w:name="Medium Shading 1 Accent 6"/>
-    <w:lsdException w:unhideWhenUsed="0" w:uiPriority="64" w:semiHidden="0" w:name="Medium Shading 2 Accent 6"/>
-    <w:lsdException w:unhideWhenUsed="0" w:uiPriority="65" w:semiHidden="0" w:name="Medium List 1 Accent 6"/>
-    <w:lsdException w:unhideWhenUsed="0" w:uiPriority="66" w:semiHidden="0" w:name="Medium List 2 Accent 6"/>
-    <w:lsdException w:unhideWhenUsed="0" w:uiPriority="67" w:semiHidden="0" w:name="Medium Grid 1 Accent 6"/>
-    <w:lsdException w:unhideWhenUsed="0" w:uiPriority="68" w:semiHidden="0" w:name="Medium Grid 2 Accent 6"/>
-    <w:lsdException w:unhideWhenUsed="0" w:uiPriority="69" w:semiHidden="0" w:name="Medium Grid 3 Accent 6"/>
-    <w:lsdException w:unhideWhenUsed="0" w:uiPriority="70" w:semiHidden="0" w:name="Dark List Accent 6"/>
-    <w:lsdException w:unhideWhenUsed="0" w:uiPriority="71" w:semiHidden="0" w:name="Colorful Shading Accent 6"/>
-    <w:lsdException w:unhideWhenUsed="0" w:uiPriority="72" w:semiHidden="0" w:name="Colorful List Accent 6"/>
-    <w:lsdException w:unhideWhenUsed="0" w:uiPriority="73" w:semiHidden="0" w:name="Colorful Grid Accent 6"/>
+  <w:latentStyles w:defLockedState="0" w:defUIPriority="99" w:defSemiHidden="0" w:defUnhideWhenUsed="0" w:defQFormat="0" w:count="376">
+    <w:lsdException w:name="Normal" w:uiPriority="0" w:qFormat="1"/>
+    <w:lsdException w:name="heading 1" w:uiPriority="9" w:qFormat="1"/>
+    <w:lsdException w:name="heading 2" w:uiPriority="9" w:unhideWhenUsed="1" w:qFormat="1"/>
+    <w:lsdException w:name="heading 3" w:semiHidden="1" w:uiPriority="9" w:unhideWhenUsed="1" w:qFormat="1"/>
+    <w:lsdException w:name="heading 4" w:semiHidden="1" w:uiPriority="9" w:unhideWhenUsed="1" w:qFormat="1"/>
+    <w:lsdException w:name="heading 5" w:semiHidden="1" w:uiPriority="9" w:unhideWhenUsed="1" w:qFormat="1"/>
+    <w:lsdException w:name="heading 6" w:semiHidden="1" w:uiPriority="9" w:unhideWhenUsed="1" w:qFormat="1"/>
+    <w:lsdException w:name="heading 7" w:semiHidden="1" w:uiPriority="9" w:unhideWhenUsed="1" w:qFormat="1"/>
+    <w:lsdException w:name="heading 8" w:semiHidden="1" w:uiPriority="9" w:unhideWhenUsed="1" w:qFormat="1"/>
+    <w:lsdException w:name="heading 9" w:semiHidden="1" w:uiPriority="9" w:unhideWhenUsed="1" w:qFormat="1"/>
+    <w:lsdException w:name="index 1" w:semiHidden="1" w:unhideWhenUsed="1"/>
+    <w:lsdException w:name="index 2" w:semiHidden="1" w:unhideWhenUsed="1"/>
+    <w:lsdException w:name="index 3" w:semiHidden="1" w:unhideWhenUsed="1"/>
+    <w:lsdException w:name="index 4" w:semiHidden="1" w:unhideWhenUsed="1"/>
+    <w:lsdException w:name="index 5" w:semiHidden="1" w:unhideWhenUsed="1"/>
+    <w:lsdException w:name="index 6" w:semiHidden="1" w:unhideWhenUsed="1"/>
+    <w:lsdException w:name="index 7" w:semiHidden="1" w:unhideWhenUsed="1"/>
+    <w:lsdException w:name="index 8" w:semiHidden="1" w:unhideWhenUsed="1"/>
+    <w:lsdException w:name="index 9" w:semiHidden="1" w:unhideWhenUsed="1"/>
+    <w:lsdException w:name="toc 1" w:semiHidden="1" w:uiPriority="39" w:unhideWhenUsed="1"/>
+    <w:lsdException w:name="toc 2" w:semiHidden="1" w:uiPriority="39" w:unhideWhenUsed="1"/>
+    <w:lsdException w:name="toc 3" w:semiHidden="1" w:uiPriority="39" w:unhideWhenUsed="1"/>
+    <w:lsdException w:name="toc 4" w:semiHidden="1" w:uiPriority="39" w:unhideWhenUsed="1"/>
+    <w:lsdException w:name="toc 5" w:semiHidden="1" w:uiPriority="39" w:unhideWhenUsed="1"/>
+    <w:lsdException w:name="toc 6" w:semiHidden="1" w:uiPriority="39" w:unhideWhenUsed="1"/>
+    <w:lsdException w:name="toc 7" w:semiHidden="1" w:uiPriority="39" w:unhideWhenUsed="1"/>
+    <w:lsdException w:name="toc 8" w:semiHidden="1" w:uiPriority="39" w:unhideWhenUsed="1"/>
+    <w:lsdException w:name="toc 9" w:semiHidden="1" w:uiPriority="39" w:unhideWhenUsed="1"/>
+    <w:lsdException w:name="Normal Indent" w:semiHidden="1" w:unhideWhenUsed="1"/>
+    <w:lsdException w:name="footnote text" w:semiHidden="1" w:unhideWhenUsed="1"/>
+    <w:lsdException w:name="annotation text" w:semiHidden="1" w:unhideWhenUsed="1"/>
+    <w:lsdException w:name="header" w:semiHidden="1" w:unhideWhenUsed="1"/>
+    <w:lsdException w:name="footer" w:semiHidden="1" w:unhideWhenUsed="1"/>
+    <w:lsdException w:name="index heading" w:semiHidden="1" w:unhideWhenUsed="1"/>
+    <w:lsdException w:name="caption" w:semiHidden="1" w:uiPriority="35" w:unhideWhenUsed="1" w:qFormat="1"/>
+    <w:lsdException w:name="table of figures" w:semiHidden="1" w:unhideWhenUsed="1"/>
+    <w:lsdException w:name="envelope address" w:semiHidden="1" w:unhideWhenUsed="1"/>
+    <w:lsdException w:name="envelope return" w:semiHidden="1" w:unhideWhenUsed="1"/>
+    <w:lsdException w:name="footnote reference" w:semiHidden="1" w:unhideWhenUsed="1"/>
+    <w:lsdException w:name="annotation reference" w:semiHidden="1" w:unhideWhenUsed="1"/>
+    <w:lsdException w:name="line number" w:semiHidden="1" w:unhideWhenUsed="1"/>
+    <w:lsdException w:name="page number" w:semiHidden="1" w:unhideWhenUsed="1"/>
+    <w:lsdException w:name="endnote reference" w:semiHidden="1" w:unhideWhenUsed="1"/>
+    <w:lsdException w:name="endnote text" w:semiHidden="1" w:unhideWhenUsed="1"/>
+    <w:lsdException w:name="table of authorities" w:semiHidden="1" w:unhideWhenUsed="1"/>
+    <w:lsdException w:name="macro" w:semiHidden="1" w:unhideWhenUsed="1"/>
+    <w:lsdException w:name="toa heading" w:semiHidden="1" w:unhideWhenUsed="1"/>
+    <w:lsdException w:name="List" w:semiHidden="1" w:unhideWhenUsed="1"/>
+    <w:lsdException w:name="List Bullet" w:semiHidden="1" w:unhideWhenUsed="1"/>
+    <w:lsdException w:name="List Number" w:semiHidden="1" w:unhideWhenUsed="1"/>
+    <w:lsdException w:name="List 2" w:semiHidden="1" w:unhideWhenUsed="1"/>
+    <w:lsdException w:name="List 3" w:semiHidden="1" w:unhideWhenUsed="1"/>
+    <w:lsdException w:name="List 4" w:semiHidden="1" w:unhideWhenUsed="1"/>
+    <w:lsdException w:name="List 5" w:semiHidden="1" w:unhideWhenUsed="1"/>
+    <w:lsdException w:name="List Bullet 2" w:semiHidden="1" w:unhideWhenUsed="1"/>
+    <w:lsdException w:name="List Bullet 3" w:semiHidden="1" w:unhideWhenUsed="1"/>
+    <w:lsdException w:name="List Bullet 4" w:semiHidden="1" w:unhideWhenUsed="1"/>
+    <w:lsdException w:name="List Bullet 5" w:semiHidden="1" w:unhideWhenUsed="1"/>
+    <w:lsdException w:name="List Number 2" w:semiHidden="1" w:unhideWhenUsed="1"/>
+    <w:lsdException w:name="List Number 3" w:semiHidden="1" w:unhideWhenUsed="1"/>
+    <w:lsdException w:name="List Number 4" w:semiHidden="1" w:unhideWhenUsed="1"/>
+    <w:lsdException w:name="List Number 5" w:semiHidden="1" w:unhideWhenUsed="1"/>
+    <w:lsdException w:name="Title" w:uiPriority="10" w:qFormat="1"/>
+    <w:lsdException w:name="Closing" w:semiHidden="1" w:unhideWhenUsed="1"/>
+    <w:lsdException w:name="Signature" w:semiHidden="1" w:unhideWhenUsed="1"/>
+    <w:lsdException w:name="Default Paragraph Font" w:semiHidden="1" w:uiPriority="1" w:unhideWhenUsed="1"/>
+    <w:lsdException w:name="Body Text" w:semiHidden="1" w:unhideWhenUsed="1"/>
+    <w:lsdException w:name="Body Text Indent" w:semiHidden="1" w:unhideWhenUsed="1"/>
+    <w:lsdException w:name="List Continue" w:semiHidden="1" w:unhideWhenUsed="1"/>
+    <w:lsdException w:name="List Continue 2" w:semiHidden="1" w:unhideWhenUsed="1"/>
+    <w:lsdException w:name="List Continue 3" w:semiHidden="1" w:unhideWhenUsed="1"/>
+    <w:lsdException w:name="List Continue 4" w:semiHidden="1" w:unhideWhenUsed="1"/>
+    <w:lsdException w:name="List Continue 5" w:semiHidden="1" w:unhideWhenUsed="1"/>
+    <w:lsdException w:name="Message Header" w:semiHidden="1" w:unhideWhenUsed="1"/>
+    <w:lsdException w:name="Subtitle" w:uiPriority="11" w:qFormat="1"/>
+    <w:lsdException w:name="Salutation" w:semiHidden="1" w:unhideWhenUsed="1"/>
+    <w:lsdException w:name="Date" w:semiHidden="1" w:unhideWhenUsed="1"/>
+    <w:lsdException w:name="Body Text First Indent" w:semiHidden="1" w:unhideWhenUsed="1"/>
+    <w:lsdException w:name="Body Text First Indent 2" w:semiHidden="1" w:unhideWhenUsed="1"/>
+    <w:lsdException w:name="Note Heading" w:semiHidden="1" w:unhideWhenUsed="1"/>
+    <w:lsdException w:name="Body Text 2" w:semiHidden="1" w:unhideWhenUsed="1"/>
+    <w:lsdException w:name="Body Text 3" w:semiHidden="1" w:unhideWhenUsed="1"/>
+    <w:lsdException w:name="Body Text Indent 2" w:semiHidden="1" w:unhideWhenUsed="1"/>
+    <w:lsdException w:name="Body Text Indent 3" w:semiHidden="1" w:unhideWhenUsed="1"/>
+    <w:lsdException w:name="Block Text" w:semiHidden="1" w:unhideWhenUsed="1"/>
+    <w:lsdException w:name="Hyperlink" w:unhideWhenUsed="1" w:qFormat="1"/>
+    <w:lsdException w:name="FollowedHyperlink" w:semiHidden="1" w:unhideWhenUsed="1"/>
+    <w:lsdException w:name="Strong" w:uiPriority="22" w:qFormat="1"/>
+    <w:lsdException w:name="Emphasis" w:uiPriority="20" w:qFormat="1"/>
+    <w:lsdException w:name="Document Map" w:semiHidden="1" w:unhideWhenUsed="1"/>
+    <w:lsdException w:name="Plain Text" w:semiHidden="1" w:unhideWhenUsed="1"/>
+    <w:lsdException w:name="E-mail Signature" w:semiHidden="1" w:unhideWhenUsed="1"/>
+    <w:lsdException w:name="HTML Top of Form" w:semiHidden="1" w:unhideWhenUsed="1"/>
+    <w:lsdException w:name="HTML Bottom of Form" w:semiHidden="1" w:unhideWhenUsed="1"/>
+    <w:lsdException w:name="Normal (Web)" w:semiHidden="1" w:unhideWhenUsed="1"/>
+    <w:lsdException w:name="HTML Acronym" w:semiHidden="1" w:unhideWhenUsed="1"/>
+    <w:lsdException w:name="HTML Address" w:semiHidden="1" w:unhideWhenUsed="1"/>
+    <w:lsdException w:name="HTML Cite" w:semiHidden="1" w:unhideWhenUsed="1"/>
+    <w:lsdException w:name="HTML Code" w:semiHidden="1" w:unhideWhenUsed="1"/>
+    <w:lsdException w:name="HTML Definition" w:semiHidden="1" w:unhideWhenUsed="1"/>
+    <w:lsdException w:name="HTML Keyboard" w:semiHidden="1" w:unhideWhenUsed="1"/>
+    <w:lsdException w:name="HTML Preformatted" w:semiHidden="1" w:unhideWhenUsed="1"/>
+    <w:lsdException w:name="HTML Sample" w:semiHidden="1" w:unhideWhenUsed="1"/>
+    <w:lsdException w:name="HTML Typewriter" w:semiHidden="1" w:unhideWhenUsed="1"/>
+    <w:lsdException w:name="HTML Variable" w:semiHidden="1" w:unhideWhenUsed="1"/>
+    <w:lsdException w:name="Normal Table" w:semiHidden="1" w:unhideWhenUsed="1"/>
+    <w:lsdException w:name="annotation subject" w:semiHidden="1" w:unhideWhenUsed="1"/>
+    <w:lsdException w:name="No List" w:semiHidden="1" w:unhideWhenUsed="1"/>
+    <w:lsdException w:name="Outline List 1" w:semiHidden="1" w:unhideWhenUsed="1"/>
+    <w:lsdException w:name="Outline List 2" w:semiHidden="1" w:unhideWhenUsed="1"/>
+    <w:lsdException w:name="Outline List 3" w:semiHidden="1" w:unhideWhenUsed="1"/>
+    <w:lsdException w:name="Table Simple 1" w:semiHidden="1" w:unhideWhenUsed="1"/>
+    <w:lsdException w:name="Table Simple 2" w:semiHidden="1" w:unhideWhenUsed="1"/>
+    <w:lsdException w:name="Table Simple 3" w:semiHidden="1" w:unhideWhenUsed="1"/>
+    <w:lsdException w:name="Table Classic 1" w:semiHidden="1" w:unhideWhenUsed="1"/>
+    <w:lsdException w:name="Table Classic 2" w:semiHidden="1" w:unhideWhenUsed="1"/>
+    <w:lsdException w:name="Table Classic 3" w:semiHidden="1" w:unhideWhenUsed="1"/>
+    <w:lsdException w:name="Table Classic 4" w:semiHidden="1" w:unhideWhenUsed="1"/>
+    <w:lsdException w:name="Table Colorful 1" w:semiHidden="1" w:unhideWhenUsed="1"/>
+    <w:lsdException w:name="Table Colorful 2" w:semiHidden="1" w:unhideWhenUsed="1"/>
+    <w:lsdException w:name="Table Colorful 3" w:semiHidden="1" w:unhideWhenUsed="1"/>
+    <w:lsdException w:name="Table Columns 1" w:semiHidden="1" w:unhideWhenUsed="1"/>
+    <w:lsdException w:name="Table Columns 2" w:semiHidden="1" w:unhideWhenUsed="1"/>
+    <w:lsdException w:name="Table Columns 3" w:semiHidden="1" w:unhideWhenUsed="1"/>
+    <w:lsdException w:name="Table Columns 4" w:semiHidden="1" w:unhideWhenUsed="1"/>
+    <w:lsdException w:name="Table Columns 5" w:semiHidden="1" w:unhideWhenUsed="1"/>
+    <w:lsdException w:name="Table Grid 1" w:semiHidden="1" w:unhideWhenUsed="1"/>
+    <w:lsdException w:name="Table Grid 2" w:semiHidden="1" w:unhideWhenUsed="1"/>
+    <w:lsdException w:name="Table Grid 3" w:semiHidden="1" w:unhideWhenUsed="1"/>
+    <w:lsdException w:name="Table Grid 4" w:semiHidden="1" w:unhideWhenUsed="1"/>
+    <w:lsdException w:name="Table Grid 5" w:semiHidden="1" w:unhideWhenUsed="1"/>
+    <w:lsdException w:name="Table Grid 6" w:semiHidden="1" w:unhideWhenUsed="1"/>
+    <w:lsdException w:name="Table Grid 7" w:semiHidden="1" w:unhideWhenUsed="1"/>
+    <w:lsdException w:name="Table Grid 8" w:semiHidden="1" w:unhideWhenUsed="1"/>
+    <w:lsdException w:name="Table List 1" w:semiHidden="1" w:unhideWhenUsed="1"/>
+    <w:lsdException w:name="Table List 2" w:semiHidden="1" w:unhideWhenUsed="1"/>
+    <w:lsdException w:name="Table List 3" w:semiHidden="1" w:unhideWhenUsed="1"/>
+    <w:lsdException w:name="Table List 4" w:semiHidden="1" w:unhideWhenUsed="1"/>
+    <w:lsdException w:name="Table List 5" w:semiHidden="1" w:unhideWhenUsed="1"/>
+    <w:lsdException w:name="Table List 6" w:semiHidden="1" w:unhideWhenUsed="1"/>
+    <w:lsdException w:name="Table List 7" w:semiHidden="1" w:unhideWhenUsed="1"/>
+    <w:lsdException w:name="Table List 8" w:semiHidden="1" w:unhideWhenUsed="1"/>
+    <w:lsdException w:name="Table 3D effects 1" w:semiHidden="1" w:unhideWhenUsed="1"/>
+    <w:lsdException w:name="Table 3D effects 2" w:semiHidden="1" w:unhideWhenUsed="1"/>
+    <w:lsdException w:name="Table 3D effects 3" w:semiHidden="1" w:unhideWhenUsed="1"/>
+    <w:lsdException w:name="Table Contemporary" w:semiHidden="1" w:unhideWhenUsed="1"/>
+    <w:lsdException w:name="Table Elegant" w:semiHidden="1" w:unhideWhenUsed="1"/>
+    <w:lsdException w:name="Table Professional" w:semiHidden="1" w:unhideWhenUsed="1"/>
+    <w:lsdException w:name="Table Subtle 1" w:semiHidden="1" w:unhideWhenUsed="1"/>
+    <w:lsdException w:name="Table Subtle 2" w:semiHidden="1" w:unhideWhenUsed="1"/>
+    <w:lsdException w:name="Table Web 1" w:semiHidden="1" w:unhideWhenUsed="1"/>
+    <w:lsdException w:name="Table Web 2" w:semiHidden="1" w:unhideWhenUsed="1"/>
+    <w:lsdException w:name="Table Web 3" w:semiHidden="1" w:unhideWhenUsed="1"/>
+    <w:lsdException w:name="Balloon Text" w:semiHidden="1" w:unhideWhenUsed="1"/>
+    <w:lsdException w:name="Table Grid" w:uiPriority="59"/>
+    <w:lsdException w:name="Table Theme" w:semiHidden="1" w:unhideWhenUsed="1"/>
+    <w:lsdException w:name="Placeholder Text" w:semiHidden="1"/>
+    <w:lsdException w:name="Light Shading" w:uiPriority="60"/>
+    <w:lsdException w:name="Light List" w:uiPriority="61"/>
+    <w:lsdException w:name="Light Grid" w:uiPriority="62"/>
+    <w:lsdException w:name="Medium Shading 1" w:uiPriority="63"/>
+    <w:lsdException w:name="Medium Shading 2" w:uiPriority="64"/>
+    <w:lsdException w:name="Medium List 1" w:uiPriority="65"/>
+    <w:lsdException w:name="Medium List 2" w:uiPriority="66"/>
+    <w:lsdException w:name="Medium Grid 1" w:uiPriority="67"/>
+    <w:lsdException w:name="Medium Grid 2" w:uiPriority="68"/>
+    <w:lsdException w:name="Medium Grid 3" w:uiPriority="69"/>
+    <w:lsdException w:name="Dark List" w:uiPriority="70"/>
+    <w:lsdException w:name="Colorful Shading" w:uiPriority="71"/>
+    <w:lsdException w:name="Colorful List" w:uiPriority="72"/>
+    <w:lsdException w:name="Colorful Grid" w:uiPriority="73"/>
+    <w:lsdException w:name="Light Shading Accent 1" w:uiPriority="60"/>
+    <w:lsdException w:name="Light List Accent 1" w:uiPriority="61"/>
+    <w:lsdException w:name="Light Grid Accent 1" w:uiPriority="62"/>
+    <w:lsdException w:name="Medium Shading 1 Accent 1" w:uiPriority="63"/>
+    <w:lsdException w:name="Medium Shading 2 Accent 1" w:uiPriority="64"/>
+    <w:lsdException w:name="Medium List 1 Accent 1" w:uiPriority="65"/>
+    <w:lsdException w:name="Revision" w:semiHidden="1"/>
+    <w:lsdException w:name="List Paragraph" w:uiPriority="34" w:qFormat="1"/>
+    <w:lsdException w:name="Medium List 2 Accent 1" w:uiPriority="66"/>
+    <w:lsdException w:name="Medium Grid 1 Accent 1" w:uiPriority="67"/>
+    <w:lsdException w:name="Medium Grid 2 Accent 1" w:uiPriority="68"/>
+    <w:lsdException w:name="Medium Grid 3 Accent 1" w:uiPriority="69"/>
+    <w:lsdException w:name="Dark List Accent 1" w:uiPriority="70"/>
+    <w:lsdException w:name="Colorful Shading Accent 1" w:uiPriority="71"/>
+    <w:lsdException w:name="Colorful List Accent 1" w:uiPriority="72"/>
+    <w:lsdException w:name="Colorful Grid Accent 1" w:uiPriority="73"/>
+    <w:lsdException w:name="Light Shading Accent 2" w:uiPriority="60"/>
+    <w:lsdException w:name="Light List Accent 2" w:uiPriority="61"/>
+    <w:lsdException w:name="Light Grid Accent 2" w:uiPriority="62"/>
+    <w:lsdException w:name="Medium Shading 1 Accent 2" w:uiPriority="63"/>
+    <w:lsdException w:name="Medium Shading 2 Accent 2" w:uiPriority="64"/>
+    <w:lsdException w:name="Medium List 1 Accent 2" w:uiPriority="65"/>
+    <w:lsdException w:name="Medium List 2 Accent 2" w:uiPriority="66"/>
+    <w:lsdException w:name="Medium Grid 1 Accent 2" w:uiPriority="67"/>
+    <w:lsdException w:name="Medium Grid 2 Accent 2" w:uiPriority="68"/>
+    <w:lsdException w:name="Medium Grid 3 Accent 2" w:uiPriority="69"/>
+    <w:lsdException w:name="Dark List Accent 2" w:uiPriority="70"/>
+    <w:lsdException w:name="Colorful Shading Accent 2" w:uiPriority="71"/>
+    <w:lsdException w:name="Colorful List Accent 2" w:uiPriority="72"/>
+    <w:lsdException w:name="Colorful Grid Accent 2" w:uiPriority="73"/>
+    <w:lsdException w:name="Light Shading Accent 3" w:uiPriority="60"/>
+    <w:lsdException w:name="Light List Accent 3" w:uiPriority="61"/>
+    <w:lsdException w:name="Light Grid Accent 3" w:uiPriority="62"/>
+    <w:lsdException w:name="Medium Shading 1 Accent 3" w:uiPriority="63"/>
+    <w:lsdException w:name="Medium Shading 2 Accent 3" w:uiPriority="64"/>
+    <w:lsdException w:name="Medium List 1 Accent 3" w:uiPriority="65"/>
+    <w:lsdException w:name="Medium List 2 Accent 3" w:uiPriority="66"/>
+    <w:lsdException w:name="Medium Grid 1 Accent 3" w:uiPriority="67"/>
+    <w:lsdException w:name="Medium Grid 2 Accent 3" w:uiPriority="68"/>
+    <w:lsdException w:name="Medium Grid 3 Accent 3" w:uiPriority="69"/>
+    <w:lsdException w:name="Dark List Accent 3" w:uiPriority="70"/>
+    <w:lsdException w:name="Colorful Shading Accent 3" w:uiPriority="71"/>
+    <w:lsdException w:name="Colorful List Accent 3" w:uiPriority="72"/>
+    <w:lsdException w:name="Colorful Grid Accent 3" w:uiPriority="73"/>
+    <w:lsdException w:name="Light Shading Accent 4" w:uiPriority="60"/>
+    <w:lsdException w:name="Light List Accent 4" w:uiPriority="61"/>
+    <w:lsdException w:name="Light Grid Accent 4" w:uiPriority="62"/>
+    <w:lsdException w:name="Medium Shading 1 Accent 4" w:uiPriority="63"/>
+    <w:lsdException w:name="Medium Shading 2 Accent 4" w:uiPriority="64"/>
+    <w:lsdException w:name="Medium List 1 Accent 4" w:uiPriority="65"/>
+    <w:lsdException w:name="Medium List 2 Accent 4" w:uiPriority="66"/>
+    <w:lsdException w:name="Medium Grid 1 Accent 4" w:uiPriority="67"/>
+    <w:lsdException w:name="Medium Grid 2 Accent 4" w:uiPriority="68"/>
+    <w:lsdException w:name="Medium Grid 3 Accent 4" w:uiPriority="69"/>
+    <w:lsdException w:name="Dark List Accent 4" w:uiPriority="70"/>
+    <w:lsdException w:name="Colorful Shading Accent 4" w:uiPriority="71"/>
+    <w:lsdException w:name="Colorful List Accent 4" w:uiPriority="72"/>
+    <w:lsdException w:name="Colorful Grid Accent 4" w:uiPriority="73"/>
+    <w:lsdException w:name="Light Shading Accent 5" w:uiPriority="60"/>
+    <w:lsdException w:name="Light List Accent 5" w:uiPriority="61"/>
+    <w:lsdException w:name="Light Grid Accent 5" w:uiPriority="62"/>
+    <w:lsdException w:name="Medium Shading 1 Accent 5" w:uiPriority="63"/>
+    <w:lsdException w:name="Medium Shading 2 Accent 5" w:uiPriority="64"/>
+    <w:lsdException w:name="Medium List 1 Accent 5" w:uiPriority="65"/>
+    <w:lsdException w:name="Medium List 2 Accent 5" w:uiPriority="66"/>
+    <w:lsdException w:name="Medium Grid 1 Accent 5" w:uiPriority="67"/>
+    <w:lsdException w:name="Medium Grid 2 Accent 5" w:uiPriority="68"/>
+    <w:lsdException w:name="Medium Grid 3 Accent 5" w:uiPriority="69"/>
+    <w:lsdException w:name="Dark List Accent 5" w:uiPriority="70"/>
+    <w:lsdException w:name="Colorful Shading Accent 5" w:uiPriority="71"/>
+    <w:lsdException w:name="Colorful List Accent 5" w:uiPriority="72"/>
+    <w:lsdException w:name="Colorful Grid Accent 5" w:uiPriority="73"/>
+    <w:lsdException w:name="Light Shading Accent 6" w:uiPriority="60"/>
+    <w:lsdException w:name="Light List Accent 6" w:uiPriority="61"/>
+    <w:lsdException w:name="Light Grid Accent 6" w:uiPriority="62"/>
+    <w:lsdException w:name="Medium Shading 1 Accent 6" w:uiPriority="63"/>
+    <w:lsdException w:name="Medium Shading 2 Accent 6" w:uiPriority="64"/>
+    <w:lsdException w:name="Medium List 1 Accent 6" w:uiPriority="65"/>
+    <w:lsdException w:name="Medium List 2 Accent 6" w:uiPriority="66"/>
+    <w:lsdException w:name="Medium Grid 1 Accent 6" w:uiPriority="67"/>
+    <w:lsdException w:name="Medium Grid 2 Accent 6" w:uiPriority="68"/>
+    <w:lsdException w:name="Medium Grid 3 Accent 6" w:uiPriority="69"/>
+    <w:lsdException w:name="Dark List Accent 6" w:uiPriority="70"/>
+    <w:lsdException w:name="Colorful Shading Accent 6" w:uiPriority="71"/>
+    <w:lsdException w:name="Colorful List Accent 6" w:uiPriority="72"/>
+    <w:lsdException w:name="Colorful Grid Accent 6" w:uiPriority="73"/>
+    <w:lsdException w:name="Subtle Emphasis" w:uiPriority="19" w:qFormat="1"/>
+    <w:lsdException w:name="Intense Emphasis" w:uiPriority="21" w:qFormat="1"/>
+    <w:lsdException w:name="Subtle Reference" w:uiPriority="31" w:qFormat="1"/>
+    <w:lsdException w:name="Intense Reference" w:uiPriority="32" w:qFormat="1"/>
+    <w:lsdException w:name="Book Title" w:uiPriority="33" w:qFormat="1"/>
+    <w:lsdException w:name="Bibliography" w:semiHidden="1" w:uiPriority="37" w:unhideWhenUsed="1"/>
+    <w:lsdException w:name="TOC Heading" w:semiHidden="1" w:uiPriority="39" w:unhideWhenUsed="1" w:qFormat="1"/>
+    <w:lsdException w:name="Plain Table 1" w:uiPriority="41"/>
+    <w:lsdException w:name="Plain Table 2" w:uiPriority="42"/>
+    <w:lsdException w:name="Plain Table 3" w:uiPriority="43"/>
+    <w:lsdException w:name="Plain Table 4" w:uiPriority="44"/>
+    <w:lsdException w:name="Plain Table 5" w:uiPriority="45"/>
+    <w:lsdException w:name="Grid Table Light" w:uiPriority="40"/>
+    <w:lsdException w:name="Grid Table 1 Light" w:uiPriority="46"/>
+    <w:lsdException w:name="Grid Table 2" w:uiPriority="47"/>
+    <w:lsdException w:name="Grid Table 3" w:uiPriority="48"/>
+    <w:lsdException w:name="Grid Table 4" w:uiPriority="49"/>
+    <w:lsdException w:name="Grid Table 5 Dark" w:uiPriority="50"/>
+    <w:lsdException w:name="Grid Table 6 Colorful" w:uiPriority="51"/>
+    <w:lsdException w:name="Grid Table 7 Colorful" w:uiPriority="52"/>
+    <w:lsdException w:name="Grid Table 1 Light Accent 1" w:uiPriority="46"/>
+    <w:lsdException w:name="Grid Table 2 Accent 1" w:uiPriority="47"/>
+    <w:lsdException w:name="Grid Table 3 Accent 1" w:uiPriority="48"/>
+    <w:lsdException w:name="Grid Table 4 Accent 1" w:uiPriority="49"/>
+    <w:lsdException w:name="Grid Table 5 Dark Accent 1" w:uiPriority="50"/>
+    <w:lsdException w:name="Grid Table 6 Colorful Accent 1" w:uiPriority="51"/>
+    <w:lsdException w:name="Grid Table 7 Colorful Accent 1" w:uiPriority="52"/>
+    <w:lsdException w:name="Grid Table 1 Light Accent 2" w:uiPriority="46"/>
+    <w:lsdException w:name="Grid Table 2 Accent 2" w:uiPriority="47"/>
+    <w:lsdException w:name="Grid Table 3 Accent 2" w:uiPriority="48"/>
+    <w:lsdException w:name="Grid Table 4 Accent 2" w:uiPriority="49"/>
+    <w:lsdException w:name="Grid Table 5 Dark Accent 2" w:uiPriority="50"/>
+    <w:lsdException w:name="Grid Table 6 Colorful Accent 2" w:uiPriority="51"/>
+    <w:lsdException w:name="Grid Table 7 Colorful Accent 2" w:uiPriority="52"/>
+    <w:lsdException w:name="Grid Table 1 Light Accent 3" w:uiPriority="46"/>
+    <w:lsdException w:name="Grid Table 2 Accent 3" w:uiPriority="47"/>
+    <w:lsdException w:name="Grid Table 3 Accent 3" w:uiPriority="48"/>
+    <w:lsdException w:name="Grid Table 4 Accent 3" w:uiPriority="49"/>
+    <w:lsdException w:name="Grid Table 5 Dark Accent 3" w:uiPriority="50"/>
+    <w:lsdException w:name="Grid Table 6 Colorful Accent 3" w:uiPriority="51"/>
+    <w:lsdException w:name="Grid Table 7 Colorful Accent 3" w:uiPriority="52"/>
+    <w:lsdException w:name="Grid Table 1 Light Accent 4" w:uiPriority="46"/>
+    <w:lsdException w:name="Grid Table 2 Accent 4" w:uiPriority="47"/>
+    <w:lsdException w:name="Grid Table 3 Accent 4" w:uiPriority="48"/>
+    <w:lsdException w:name="Grid Table 4 Accent 4" w:uiPriority="49"/>
+    <w:lsdException w:name="Grid Table 5 Dark Accent 4" w:uiPriority="50"/>
+    <w:lsdException w:name="Grid Table 6 Colorful Accent 4" w:uiPriority="51"/>
+    <w:lsdException w:name="Grid Table 7 Colorful Accent 4" w:uiPriority="52"/>
+    <w:lsdException w:name="Grid Table 1 Light Accent 5" w:uiPriority="46"/>
+    <w:lsdException w:name="Grid Table 2 Accent 5" w:uiPriority="47"/>
+    <w:lsdException w:name="Grid Table 3 Accent 5" w:uiPriority="48"/>
+    <w:lsdException w:name="Grid Table 4 Accent 5" w:uiPriority="49"/>
+    <w:lsdException w:name="Grid Table 5 Dark Accent 5" w:uiPriority="50"/>
+    <w:lsdException w:name="Grid Table 6 Colorful Accent 5" w:uiPriority="51"/>
+    <w:lsdException w:name="Grid Table 7 Colorful Accent 5" w:uiPriority="52"/>
+    <w:lsdException w:name="Grid Table 1 Light Accent 6" w:uiPriority="46"/>
+    <w:lsdException w:name="Grid Table 2 Accent 6" w:uiPriority="47"/>
+    <w:lsdException w:name="Grid Table 3 Accent 6" w:uiPriority="48"/>
+    <w:lsdException w:name="Grid Table 4 Accent 6" w:uiPriority="49"/>
+    <w:lsdException w:name="Grid Table 5 Dark Accent 6" w:uiPriority="50"/>
+    <w:lsdException w:name="Grid Table 6 Colorful Accent 6" w:uiPriority="51"/>
+    <w:lsdException w:name="Grid Table 7 Colorful Accent 6" w:uiPriority="52"/>
+    <w:lsdException w:name="List Table 1 Light" w:uiPriority="46"/>
+    <w:lsdException w:name="List Table 2" w:uiPriority="47"/>
+    <w:lsdException w:name="List Table 3" w:uiPriority="48"/>
+    <w:lsdException w:name="List Table 4" w:uiPriority="49"/>
+    <w:lsdException w:name="List Table 5 Dark" w:uiPriority="50"/>
+    <w:lsdException w:name="List Table 6 Colorful" w:uiPriority="51"/>
+    <w:lsdException w:name="List Table 7 Colorful" w:uiPriority="52"/>
+    <w:lsdException w:name="List Table 1 Light Accent 1" w:uiPriority="46"/>
+    <w:lsdException w:name="List Table 2 Accent 1" w:uiPriority="47"/>
+    <w:lsdException w:name="List Table 3 Accent 1" w:uiPriority="48"/>
+    <w:lsdException w:name="List Table 4 Accent 1" w:uiPriority="49"/>
+    <w:lsdException w:name="List Table 5 Dark Accent 1" w:uiPriority="50"/>
+    <w:lsdException w:name="List Table 6 Colorful Accent 1" w:uiPriority="51"/>
+    <w:lsdException w:name="List Table 7 Colorful Accent 1" w:uiPriority="52"/>
+    <w:lsdException w:name="List Table 1 Light Accent 2" w:uiPriority="46"/>
+    <w:lsdException w:name="List Table 2 Accent 2" w:uiPriority="47"/>
+    <w:lsdException w:name="List Table 3 Accent 2" w:uiPriority="48"/>
+    <w:lsdException w:name="List Table 4 Accent 2" w:uiPriority="49"/>
+    <w:lsdException w:name="List Table 5 Dark Accent 2" w:uiPriority="50"/>
+    <w:lsdException w:name="List Table 6 Colorful Accent 2" w:uiPriority="51"/>
+    <w:lsdException w:name="List Table 7 Colorful Accent 2" w:uiPriority="52"/>
+    <w:lsdException w:name="List Table 1 Light Accent 3" w:uiPriority="46"/>
+    <w:lsdException w:name="List Table 2 Accent 3" w:uiPriority="47"/>
+    <w:lsdException w:name="List Table 3 Accent 3" w:uiPriority="48"/>
+    <w:lsdException w:name="List Table 4 Accent 3" w:uiPriority="49"/>
+    <w:lsdException w:name="List Table 5 Dark Accent 3" w:uiPriority="50"/>
+    <w:lsdException w:name="List Table 6 Colorful Accent 3" w:uiPriority="51"/>
+    <w:lsdException w:name="List Table 7 Colorful Accent 3" w:uiPriority="52"/>
+    <w:lsdException w:name="List Table 1 Light Accent 4" w:uiPriority="46"/>
+    <w:lsdException w:name="List Table 2 Accent 4" w:uiPriority="47"/>
+    <w:lsdException w:name="List Table 3 Accent 4" w:uiPriority="48"/>
+    <w:lsdException w:name="List Table 4 Accent 4" w:uiPriority="49"/>
+    <w:lsdException w:name="List Table 5 Dark Accent 4" w:uiPriority="50"/>
+    <w:lsdException w:name="List Table 6 Colorful Accent 4" w:uiPriority="51"/>
+    <w:lsdException w:name="List Table 7 Colorful Accent 4" w:uiPriority="52"/>
+    <w:lsdException w:name="List Table 1 Light Accent 5" w:uiPriority="46"/>
+    <w:lsdException w:name="List Table 2 Accent 5" w:uiPriority="47"/>
+    <w:lsdException w:name="List Table 3 Accent 5" w:uiPriority="48"/>
+    <w:lsdException w:name="List Table 4 Accent 5" w:uiPriority="49"/>
+    <w:lsdException w:name="List Table 5 Dark Accent 5" w:uiPriority="50"/>
+    <w:lsdException w:name="List Table 6 Colorful Accent 5" w:uiPriority="51"/>
+    <w:lsdException w:name="List Table 7 Colorful Accent 5" w:uiPriority="52"/>
+    <w:lsdException w:name="List Table 1 Light Accent 6" w:uiPriority="46"/>
+    <w:lsdException w:name="List Table 2 Accent 6" w:uiPriority="47"/>
+    <w:lsdException w:name="List Table 3 Accent 6" w:uiPriority="48"/>
+    <w:lsdException w:name="List Table 4 Accent 6" w:uiPriority="49"/>
+    <w:lsdException w:name="List Table 5 Dark Accent 6" w:uiPriority="50"/>
+    <w:lsdException w:name="List Table 6 Colorful Accent 6" w:uiPriority="51"/>
+    <w:lsdException w:name="List Table 7 Colorful Accent 6" w:uiPriority="52"/>
+    <w:lsdException w:name="Mention" w:semiHidden="1" w:unhideWhenUsed="1"/>
+    <w:lsdException w:name="Smart Hyperlink" w:semiHidden="1" w:unhideWhenUsed="1"/>
+    <w:lsdException w:name="Hashtag" w:semiHidden="1" w:unhideWhenUsed="1"/>
+    <w:lsdException w:name="Unresolved Mention" w:semiHidden="1" w:unhideWhenUsed="1"/>
+    <w:lsdException w:name="Smart Link" w:semiHidden="1" w:unhideWhenUsed="1"/>
   </w:latentStyles>
-  <w:style w:type="paragraph" w:default="1" w:styleId="1">
+  <w:style w:type="paragraph" w:default="1" w:styleId="Normal">
     <w:name w:val="Normal"/>
     <w:qFormat/>
-    <w:uiPriority w:val="0"/>
     <w:pPr>
       <w:spacing w:after="200" w:line="276" w:lineRule="auto"/>
     </w:pPr>
     <w:rPr>
-      <w:rFonts w:ascii="Arial" w:hAnsi="Arial" w:eastAsiaTheme="minorEastAsia" w:cstheme="minorBidi"/>
+      <w:rFonts w:ascii="Arial" w:eastAsiaTheme="minorEastAsia" w:hAnsi="Arial"/>
       <w:sz w:val="22"/>
       <w:szCs w:val="22"/>
-      <w:lang w:val="en-US" w:eastAsia="ja-JP" w:bidi="ar-SA"/>
+      <w:lang w:eastAsia="ja-JP"/>
     </w:rPr>
   </w:style>
-  <w:style w:type="paragraph" w:styleId="2">
+  <w:style w:type="paragraph" w:styleId="Heading1">
     <w:name w:val="heading 1"/>
-    <w:basedOn w:val="1"/>
-    <w:next w:val="1"/>
-    <w:link w:val="7"/>
+    <w:basedOn w:val="Normal"/>
+    <w:next w:val="Normal"/>
+    <w:link w:val="Heading1Char"/>
+    <w:uiPriority w:val="9"/>
     <w:qFormat/>
-    <w:uiPriority w:val="9"/>
     <w:pPr>
       <w:keepNext/>
       <w:keepLines/>
@@ -1456,22 +1925,22 @@
       <w:outlineLvl w:val="0"/>
     </w:pPr>
     <w:rPr>
-      <w:rFonts w:asciiTheme="majorHAnsi" w:hAnsiTheme="majorHAnsi" w:eastAsiaTheme="majorEastAsia" w:cstheme="majorBidi"/>
+      <w:rFonts w:asciiTheme="majorHAnsi" w:eastAsiaTheme="majorEastAsia" w:hAnsiTheme="majorHAnsi" w:cstheme="majorBidi"/>
       <w:b/>
       <w:bCs/>
-      <w:color w:val="366091" w:themeColor="accent1" w:themeShade="BF"/>
+      <w:color w:val="365F91" w:themeColor="accent1" w:themeShade="BF"/>
       <w:sz w:val="28"/>
       <w:szCs w:val="28"/>
     </w:rPr>
   </w:style>
-  <w:style w:type="paragraph" w:styleId="3">
+  <w:style w:type="paragraph" w:styleId="Heading2">
     <w:name w:val="heading 2"/>
-    <w:basedOn w:val="1"/>
-    <w:next w:val="1"/>
-    <w:link w:val="9"/>
+    <w:basedOn w:val="Normal"/>
+    <w:next w:val="Normal"/>
+    <w:link w:val="Heading2Char"/>
+    <w:uiPriority w:val="9"/>
     <w:unhideWhenUsed/>
     <w:qFormat/>
-    <w:uiPriority w:val="9"/>
     <w:pPr>
       <w:keepNext/>
       <w:keepLines/>
@@ -1479,7 +1948,7 @@
       <w:outlineLvl w:val="1"/>
     </w:pPr>
     <w:rPr>
-      <w:rFonts w:asciiTheme="majorHAnsi" w:hAnsiTheme="majorHAnsi" w:eastAsiaTheme="majorEastAsia" w:cstheme="majorBidi"/>
+      <w:rFonts w:asciiTheme="majorHAnsi" w:eastAsiaTheme="majorEastAsia" w:hAnsiTheme="majorHAnsi" w:cstheme="majorBidi"/>
       <w:b/>
       <w:bCs/>
       <w:color w:val="4F81BD" w:themeColor="accent1"/>
@@ -1487,18 +1956,19 @@
       <w:szCs w:val="26"/>
     </w:rPr>
   </w:style>
-  <w:style w:type="character" w:default="1" w:styleId="4">
+  <w:style w:type="character" w:default="1" w:styleId="DefaultParagraphFont">
     <w:name w:val="Default Paragraph Font"/>
+    <w:uiPriority w:val="1"/>
     <w:semiHidden/>
     <w:unhideWhenUsed/>
-    <w:uiPriority w:val="1"/>
   </w:style>
-  <w:style w:type="table" w:default="1" w:styleId="5">
+  <w:style w:type="table" w:default="1" w:styleId="TableNormal">
     <w:name w:val="Normal Table"/>
+    <w:uiPriority w:val="99"/>
     <w:semiHidden/>
     <w:unhideWhenUsed/>
-    <w:uiPriority w:val="99"/>
     <w:tblPr>
+      <w:tblInd w:w="0" w:type="dxa"/>
       <w:tblCellMar>
         <w:top w:w="0" w:type="dxa"/>
         <w:left w:w="108" w:type="dxa"/>
@@ -1507,51 +1977,57 @@
       </w:tblCellMar>
     </w:tblPr>
   </w:style>
-  <w:style w:type="character" w:styleId="6">
+  <w:style w:type="numbering" w:default="1" w:styleId="NoList">
+    <w:name w:val="No List"/>
+    <w:uiPriority w:val="99"/>
+    <w:semiHidden/>
+    <w:unhideWhenUsed/>
+  </w:style>
+  <w:style w:type="character" w:styleId="Hyperlink">
     <w:name w:val="Hyperlink"/>
-    <w:basedOn w:val="4"/>
+    <w:basedOn w:val="DefaultParagraphFont"/>
+    <w:uiPriority w:val="99"/>
     <w:unhideWhenUsed/>
     <w:qFormat/>
-    <w:uiPriority w:val="99"/>
     <w:rPr>
       <w:color w:val="0000FF" w:themeColor="hyperlink"/>
       <w:u w:val="single"/>
     </w:rPr>
   </w:style>
-  <w:style w:type="character" w:customStyle="1" w:styleId="7">
+  <w:style w:type="character" w:customStyle="1" w:styleId="Heading1Char">
     <w:name w:val="Heading 1 Char"/>
-    <w:basedOn w:val="4"/>
-    <w:link w:val="2"/>
+    <w:basedOn w:val="DefaultParagraphFont"/>
+    <w:link w:val="Heading1"/>
+    <w:uiPriority w:val="9"/>
     <w:qFormat/>
-    <w:uiPriority w:val="9"/>
     <w:rPr>
-      <w:rFonts w:asciiTheme="majorHAnsi" w:hAnsiTheme="majorHAnsi" w:eastAsiaTheme="majorEastAsia" w:cstheme="majorBidi"/>
+      <w:rFonts w:asciiTheme="majorHAnsi" w:eastAsiaTheme="majorEastAsia" w:hAnsiTheme="majorHAnsi" w:cstheme="majorBidi"/>
       <w:b/>
       <w:bCs/>
-      <w:color w:val="366091" w:themeColor="accent1" w:themeShade="BF"/>
+      <w:color w:val="365F91" w:themeColor="accent1" w:themeShade="BF"/>
       <w:sz w:val="28"/>
       <w:szCs w:val="28"/>
       <w:lang w:eastAsia="ja-JP"/>
     </w:rPr>
   </w:style>
-  <w:style w:type="paragraph" w:styleId="8">
+  <w:style w:type="paragraph" w:styleId="ListParagraph">
     <w:name w:val="List Paragraph"/>
-    <w:basedOn w:val="1"/>
+    <w:basedOn w:val="Normal"/>
+    <w:uiPriority w:val="34"/>
     <w:qFormat/>
-    <w:uiPriority w:val="34"/>
     <w:pPr>
       <w:ind w:left="720"/>
       <w:contextualSpacing/>
     </w:pPr>
   </w:style>
-  <w:style w:type="character" w:customStyle="1" w:styleId="9">
+  <w:style w:type="character" w:customStyle="1" w:styleId="Heading2Char">
     <w:name w:val="Heading 2 Char"/>
-    <w:basedOn w:val="4"/>
-    <w:link w:val="3"/>
+    <w:basedOn w:val="DefaultParagraphFont"/>
+    <w:link w:val="Heading2"/>
+    <w:uiPriority w:val="9"/>
     <w:qFormat/>
-    <w:uiPriority w:val="9"/>
     <w:rPr>
-      <w:rFonts w:asciiTheme="majorHAnsi" w:hAnsiTheme="majorHAnsi" w:eastAsiaTheme="majorEastAsia" w:cstheme="majorBidi"/>
+      <w:rFonts w:asciiTheme="majorHAnsi" w:eastAsiaTheme="majorEastAsia" w:hAnsiTheme="majorHAnsi" w:cstheme="majorBidi"/>
       <w:b/>
       <w:bCs/>
       <w:color w:val="4F81BD" w:themeColor="accent1"/>
@@ -1842,6 +2318,7 @@
     </a:fmtScheme>
   </a:themeElements>
   <a:objectDefaults/>
+  <a:extraClrSchemeLst/>
 </a:theme>
 </file>
 

</xml_diff>